<commit_message>
Complete Report for Q1
</commit_message>
<xml_diff>
--- a/Report.docx
+++ b/Report.docx
@@ -51,7 +51,7 @@
                           <a:avLst/>
                         </a:prstGeom>
                         <a:blipFill dpi="0" rotWithShape="1">
-                          <a:blip r:embed="rId4">
+                          <a:blip r:embed="rId5">
                             <a:alphaModFix amt="25000"/>
                             <a:duotone>
                               <a:prstClr val="black"/>
@@ -112,7 +112,7 @@
           <mc:Fallback>
             <w:pict>
               <v:rect w14:anchorId="1D45D44F" id="Rectangle 5" o:spid="_x0000_s1026" style="position:absolute;margin-left:560.15pt;margin-top:-1in;width:611.35pt;height:791.65pt;z-index:-251657216;visibility:visible;mso-wrap-style:square;mso-width-percent:0;mso-height-percent:0;mso-wrap-distance-left:9pt;mso-wrap-distance-top:0;mso-wrap-distance-right:9pt;mso-wrap-distance-bottom:0;mso-position-horizontal:right;mso-position-horizontal-relative:page;mso-position-vertical:absolute;mso-position-vertical-relative:text;mso-width-percent:0;mso-height-percent:0;mso-width-relative:margin;mso-height-relative:margin;v-text-anchor:middle" o:gfxdata="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" stroked="f" strokeweight="1pt">
-                <v:fill r:id="rId5" o:title="" opacity=".25" recolor="t" rotate="t" type="frame"/>
+                <v:fill r:id="rId6" o:title="" opacity=".25" recolor="t" rotate="t" type="frame"/>
                 <v:imagedata recolortarget="black"/>
                 <w10:wrap anchorx="page"/>
               </v:rect>
@@ -176,7 +176,7 @@
                     <pic:cNvPicPr/>
                   </pic:nvPicPr>
                   <pic:blipFill>
-                    <a:blip r:embed="rId6" cstate="print">
+                    <a:blip r:embed="rId7" cstate="print">
                       <a:duotone>
                         <a:prstClr val="black"/>
                         <a:schemeClr val="tx2">
@@ -445,7 +445,6 @@
           <w:color w:val="C45911" w:themeColor="accent2" w:themeShade="BF"/>
           <w:sz w:val="32"/>
           <w:szCs w:val="32"/>
-          <w:rtl/>
           <w:lang w:bidi="fa-IR"/>
         </w:rPr>
       </w:pPr>
@@ -459,59 +458,3119 @@
           <w:lang w:bidi="fa-IR"/>
         </w:rPr>
         <w:lastRenderedPageBreak/>
-        <w:t xml:space="preserve">بخش اول: </w:t>
+        <w:t>بخش اول:</w:t>
+      </w:r>
+      <w:r>
+        <w:rPr>
+          <w:rFonts w:ascii="IRANSansX Bold" w:hAnsi="IRANSansX Bold" w:cs="IRANSansX Bold" w:hint="cs"/>
+          <w:color w:val="C45911" w:themeColor="accent2" w:themeShade="BF"/>
+          <w:sz w:val="32"/>
+          <w:szCs w:val="32"/>
+          <w:rtl/>
+          <w:lang w:bidi="fa-IR"/>
+        </w:rPr>
+        <w:t xml:space="preserve"> ابهام‌زدایی معنایی کلمات</w:t>
+      </w:r>
+      <w:r>
+        <w:rPr>
+          <w:rFonts w:ascii="IRANSansX Bold" w:hAnsi="IRANSansX Bold" w:cs="IRANSansX Bold" w:hint="cs"/>
+          <w:color w:val="C45911" w:themeColor="accent2" w:themeShade="BF"/>
+          <w:sz w:val="32"/>
+          <w:szCs w:val="32"/>
+          <w:rtl/>
+          <w:lang w:bidi="fa-IR"/>
+        </w:rPr>
+        <w:t xml:space="preserve"> </w:t>
+      </w:r>
+      <w:r>
+        <w:rPr>
+          <w:rFonts w:ascii="IRANSansX Bold" w:hAnsi="IRANSansX Bold" w:cs="IRANSansX Bold"/>
+          <w:rtl/>
+          <w:lang w:bidi="fa-IR"/>
+        </w:rPr>
+        <w:t xml:space="preserve"> </w:t>
       </w:r>
     </w:p>
     <w:p>
       <w:pPr>
-        <w:jc w:val="right"/>
-        <w:rPr>
-          <w:rFonts w:ascii="IRANSansX Bold" w:hAnsi="IRANSansX Bold" w:cs="IRANSansX Bold"/>
-          <w:lang w:bidi="fa-IR"/>
+        <w:bidi/>
+        <w:rPr>
+          <w:rFonts w:hint="cs"/>
+          <w:rtl/>
         </w:rPr>
       </w:pPr>
       <w:r>
         <w:rPr>
-          <w:rFonts w:ascii="IRANSansX Bold" w:hAnsi="IRANSansX Bold" w:cs="IRANSansX Bold"/>
-          <w:rtl/>
-          <w:lang w:bidi="fa-IR"/>
-        </w:rPr>
-        <w:t xml:space="preserve">گام </w:t>
-      </w:r>
-      <w:r>
-        <w:rPr>
-          <w:rFonts w:ascii="IRANSansX Bold" w:hAnsi="IRANSansX Bold" w:cs="IRANSansX Bold" w:hint="cs"/>
-          <w:rtl/>
-          <w:lang w:bidi="fa-IR"/>
-        </w:rPr>
-        <w:t>اول</w:t>
-      </w:r>
-      <w:r>
-        <w:rPr>
-          <w:rFonts w:ascii="IRANSansX Bold" w:hAnsi="IRANSansX Bold" w:cs="IRANSansX Bold"/>
-          <w:rtl/>
-          <w:lang w:bidi="fa-IR"/>
-        </w:rPr>
-        <w:t xml:space="preserve">: </w:t>
-      </w:r>
-      <w:bookmarkStart w:id="0" w:name="_GoBack"/>
-      <w:bookmarkEnd w:id="0"/>
+          <w:rFonts w:hint="cs"/>
+          <w:rtl/>
+        </w:rPr>
+        <w:t>پیش از ارائه نتایج نکات کلی در مورد پیاده‌سازی و مجموعه‌داده را بیان می‌کنم:</w:t>
+      </w:r>
     </w:p>
     <w:p>
       <w:pPr>
-        <w:jc w:val="right"/>
-        <w:rPr>
-          <w:rtl/>
+        <w:pStyle w:val="ListParagraph"/>
+        <w:numPr>
+          <w:ilvl w:val="0"/>
+          <w:numId w:val="1"/>
+        </w:numPr>
+        <w:bidi/>
+        <w:jc w:val="both"/>
+        <w:rPr>
+          <w:rFonts w:hint="cs"/>
         </w:rPr>
       </w:pPr>
       <w:r>
         <w:rPr>
           <w:rFonts w:hint="cs"/>
           <w:rtl/>
-          <w:lang w:bidi="fa-IR"/>
-        </w:rPr>
-        <w:t>پاسخ</w:t>
-      </w:r>
+        </w:rPr>
+        <w:t>مجموعه آموزش اولیه را به دو قسمت اعتبارسنجی (۲۰٪) و آموزش (۸۰٪) شکاندم تا از مجموعه اعتبارسنجی برای تعیین ابرپارامتر‌های مدل دسته‌بند استفاده کنم.</w:t>
+      </w:r>
+    </w:p>
+    <w:p>
+      <w:pPr>
+        <w:pStyle w:val="ListParagraph"/>
+        <w:numPr>
+          <w:ilvl w:val="0"/>
+          <w:numId w:val="1"/>
+        </w:numPr>
+        <w:bidi/>
+        <w:jc w:val="both"/>
+        <w:rPr>
+          <w:rFonts w:hint="cs"/>
+        </w:rPr>
+      </w:pPr>
+      <w:r>
+        <w:rPr>
+          <w:rFonts w:hint="cs"/>
+          <w:rtl/>
+        </w:rPr>
+        <w:t xml:space="preserve">پیاده‌سازی </w:t>
+      </w:r>
+      <w:r>
+        <w:t>BERT</w:t>
+      </w:r>
+      <w:r>
+        <w:rPr>
+          <w:rFonts w:hint="cs"/>
+          <w:rtl/>
+          <w:lang w:bidi="fa-IR"/>
+        </w:rPr>
+        <w:t xml:space="preserve"> استفاده‌شده تنها می‌تواند برای کلمات یک پنجره کوچک تعبیه ارائه دهد و مابقی کلمات را دور می‌ریزد؛ لذا متن کامل به مدل داده نمی‌شود و تنها چند کلمه قبل و چند کلمه به مدل داده می‌شود و بردار کلمه هدف به دسته‌بند داده می‌شود.</w:t>
+      </w:r>
+    </w:p>
+    <w:p>
+      <w:pPr>
+        <w:pStyle w:val="ListParagraph"/>
+        <w:numPr>
+          <w:ilvl w:val="0"/>
+          <w:numId w:val="1"/>
+        </w:numPr>
+        <w:bidi/>
+        <w:jc w:val="both"/>
+        <w:rPr>
+          <w:rFonts w:hint="cs"/>
+        </w:rPr>
+      </w:pPr>
+      <w:r>
+        <w:rPr>
+          <w:rFonts w:hint="cs"/>
+          <w:rtl/>
+        </w:rPr>
+        <w:t>برخی از داده‌ها دارای خطا است؛ یعنی ممکن است مفهوم نامرتبطی برای یک کلمه مبهم ارائه شده باشد. این متون چه در آموزش و چه در ارزیابی کنار کذاشته می‌شود. در جدول زیر مشخص شده است که برای شکل‌های مختلف یک کلمه مختلف چه مفاهیم در نظر گرفته شده است:</w:t>
+      </w:r>
+    </w:p>
+    <w:tbl>
+      <w:tblPr>
+        <w:tblStyle w:val="GridTable5Dark-Accent2"/>
+        <w:bidiVisual/>
+        <w:tblW w:w="0" w:type="auto"/>
+        <w:tblInd w:w="716" w:type="dxa"/>
+        <w:tblLook w:val="04A0" w:firstRow="1" w:lastRow="0" w:firstColumn="1" w:lastColumn="0" w:noHBand="0" w:noVBand="1"/>
+      </w:tblPr>
+      <w:tblGrid>
+        <w:gridCol w:w="1032"/>
+        <w:gridCol w:w="3667"/>
+        <w:gridCol w:w="3935"/>
+      </w:tblGrid>
+      <w:tr>
+        <w:trPr>
+          <w:cnfStyle w:val="100000000000" w:firstRow="1" w:lastRow="0" w:firstColumn="0" w:lastColumn="0" w:oddVBand="0" w:evenVBand="0" w:oddHBand="0" w:evenHBand="0" w:firstRowFirstColumn="0" w:firstRowLastColumn="0" w:lastRowFirstColumn="0" w:lastRowLastColumn="0"/>
+        </w:trPr>
+        <w:tc>
+          <w:tcPr>
+            <w:cnfStyle w:val="001000000000" w:firstRow="0" w:lastRow="0" w:firstColumn="1" w:lastColumn="0" w:oddVBand="0" w:evenVBand="0" w:oddHBand="0" w:evenHBand="0" w:firstRowFirstColumn="0" w:firstRowLastColumn="0" w:lastRowFirstColumn="0" w:lastRowLastColumn="0"/>
+            <w:tcW w:w="752" w:type="dxa"/>
+            <w:vAlign w:val="center"/>
+          </w:tcPr>
+          <w:p>
+            <w:pPr>
+              <w:pStyle w:val="ListParagraph"/>
+              <w:bidi/>
+              <w:ind w:left="0"/>
+              <w:jc w:val="center"/>
+              <w:rPr>
+                <w:sz w:val="24"/>
+                <w:szCs w:val="24"/>
+                <w:rtl/>
+              </w:rPr>
+            </w:pPr>
+            <w:r>
+              <w:rPr>
+                <w:rFonts w:hint="cs"/>
+                <w:sz w:val="24"/>
+                <w:szCs w:val="24"/>
+                <w:rtl/>
+              </w:rPr>
+              <w:t>کلمه</w:t>
+            </w:r>
+          </w:p>
+        </w:tc>
+        <w:tc>
+          <w:tcPr>
+            <w:tcW w:w="3799" w:type="dxa"/>
+            <w:vAlign w:val="center"/>
+          </w:tcPr>
+          <w:p>
+            <w:pPr>
+              <w:pStyle w:val="ListParagraph"/>
+              <w:bidi/>
+              <w:ind w:left="0"/>
+              <w:jc w:val="center"/>
+              <w:cnfStyle w:val="100000000000" w:firstRow="1" w:lastRow="0" w:firstColumn="0" w:lastColumn="0" w:oddVBand="0" w:evenVBand="0" w:oddHBand="0" w:evenHBand="0" w:firstRowFirstColumn="0" w:firstRowLastColumn="0" w:lastRowFirstColumn="0" w:lastRowLastColumn="0"/>
+              <w:rPr>
+                <w:sz w:val="24"/>
+                <w:szCs w:val="24"/>
+                <w:rtl/>
+              </w:rPr>
+            </w:pPr>
+            <w:r>
+              <w:rPr>
+                <w:rFonts w:hint="cs"/>
+                <w:sz w:val="24"/>
+                <w:szCs w:val="24"/>
+                <w:rtl/>
+              </w:rPr>
+              <w:t>اشکال مختلف کلمه</w:t>
+            </w:r>
+          </w:p>
+        </w:tc>
+        <w:tc>
+          <w:tcPr>
+            <w:tcW w:w="4088" w:type="dxa"/>
+            <w:vAlign w:val="center"/>
+          </w:tcPr>
+          <w:p>
+            <w:pPr>
+              <w:pStyle w:val="ListParagraph"/>
+              <w:bidi/>
+              <w:ind w:left="0"/>
+              <w:jc w:val="center"/>
+              <w:cnfStyle w:val="100000000000" w:firstRow="1" w:lastRow="0" w:firstColumn="0" w:lastColumn="0" w:oddVBand="0" w:evenVBand="0" w:oddHBand="0" w:evenHBand="0" w:firstRowFirstColumn="0" w:firstRowLastColumn="0" w:lastRowFirstColumn="0" w:lastRowLastColumn="0"/>
+              <w:rPr>
+                <w:sz w:val="24"/>
+                <w:szCs w:val="24"/>
+                <w:rtl/>
+              </w:rPr>
+            </w:pPr>
+            <w:r>
+              <w:rPr>
+                <w:rFonts w:hint="cs"/>
+                <w:sz w:val="24"/>
+                <w:szCs w:val="24"/>
+                <w:rtl/>
+              </w:rPr>
+              <w:t>مفاهیم کلمه</w:t>
+            </w:r>
+          </w:p>
+        </w:tc>
+      </w:tr>
+      <w:tr>
+        <w:trPr>
+          <w:cnfStyle w:val="000000100000" w:firstRow="0" w:lastRow="0" w:firstColumn="0" w:lastColumn="0" w:oddVBand="0" w:evenVBand="0" w:oddHBand="1" w:evenHBand="0" w:firstRowFirstColumn="0" w:firstRowLastColumn="0" w:lastRowFirstColumn="0" w:lastRowLastColumn="0"/>
+        </w:trPr>
+        <w:tc>
+          <w:tcPr>
+            <w:cnfStyle w:val="001000000000" w:firstRow="0" w:lastRow="0" w:firstColumn="1" w:lastColumn="0" w:oddVBand="0" w:evenVBand="0" w:oddHBand="0" w:evenHBand="0" w:firstRowFirstColumn="0" w:firstRowLastColumn="0" w:lastRowFirstColumn="0" w:lastRowLastColumn="0"/>
+            <w:tcW w:w="752" w:type="dxa"/>
+            <w:vAlign w:val="center"/>
+          </w:tcPr>
+          <w:p>
+            <w:pPr>
+              <w:pStyle w:val="ListParagraph"/>
+              <w:bidi/>
+              <w:ind w:left="0"/>
+              <w:jc w:val="center"/>
+              <w:rPr>
+                <w:sz w:val="24"/>
+                <w:szCs w:val="24"/>
+              </w:rPr>
+            </w:pPr>
+            <w:r>
+              <w:rPr>
+                <w:sz w:val="24"/>
+                <w:szCs w:val="24"/>
+              </w:rPr>
+              <w:t>Hard</w:t>
+            </w:r>
+          </w:p>
+        </w:tc>
+        <w:tc>
+          <w:tcPr>
+            <w:tcW w:w="3799" w:type="dxa"/>
+            <w:vAlign w:val="center"/>
+          </w:tcPr>
+          <w:p>
+            <w:pPr>
+              <w:pStyle w:val="ListParagraph"/>
+              <w:bidi/>
+              <w:ind w:left="0"/>
+              <w:jc w:val="center"/>
+              <w:cnfStyle w:val="000000100000" w:firstRow="0" w:lastRow="0" w:firstColumn="0" w:lastColumn="0" w:oddVBand="0" w:evenVBand="0" w:oddHBand="1" w:evenHBand="0" w:firstRowFirstColumn="0" w:firstRowLastColumn="0" w:lastRowFirstColumn="0" w:lastRowLastColumn="0"/>
+              <w:rPr>
+                <w:sz w:val="24"/>
+                <w:szCs w:val="24"/>
+                <w:lang w:bidi="fa-IR"/>
+              </w:rPr>
+            </w:pPr>
+            <w:r>
+              <w:rPr>
+                <w:sz w:val="24"/>
+                <w:szCs w:val="24"/>
+                <w:lang w:bidi="fa-IR"/>
+              </w:rPr>
+              <w:t>hard, harder, hardest</w:t>
+            </w:r>
+          </w:p>
+        </w:tc>
+        <w:tc>
+          <w:tcPr>
+            <w:tcW w:w="4088" w:type="dxa"/>
+            <w:vAlign w:val="center"/>
+          </w:tcPr>
+          <w:p>
+            <w:pPr>
+              <w:pStyle w:val="ListParagraph"/>
+              <w:bidi/>
+              <w:ind w:left="0"/>
+              <w:jc w:val="center"/>
+              <w:cnfStyle w:val="000000100000" w:firstRow="0" w:lastRow="0" w:firstColumn="0" w:lastColumn="0" w:oddVBand="0" w:evenVBand="0" w:oddHBand="1" w:evenHBand="0" w:firstRowFirstColumn="0" w:firstRowLastColumn="0" w:lastRowFirstColumn="0" w:lastRowLastColumn="0"/>
+              <w:rPr>
+                <w:sz w:val="24"/>
+                <w:szCs w:val="24"/>
+                <w:rtl/>
+              </w:rPr>
+            </w:pPr>
+            <w:r>
+              <w:rPr>
+                <w:sz w:val="24"/>
+                <w:szCs w:val="24"/>
+              </w:rPr>
+              <w:t>HARD1, HARD2, HARD3</w:t>
+            </w:r>
+          </w:p>
+        </w:tc>
+      </w:tr>
+      <w:tr>
+        <w:tc>
+          <w:tcPr>
+            <w:cnfStyle w:val="001000000000" w:firstRow="0" w:lastRow="0" w:firstColumn="1" w:lastColumn="0" w:oddVBand="0" w:evenVBand="0" w:oddHBand="0" w:evenHBand="0" w:firstRowFirstColumn="0" w:firstRowLastColumn="0" w:lastRowFirstColumn="0" w:lastRowLastColumn="0"/>
+            <w:tcW w:w="752" w:type="dxa"/>
+            <w:vAlign w:val="center"/>
+          </w:tcPr>
+          <w:p>
+            <w:pPr>
+              <w:pStyle w:val="ListParagraph"/>
+              <w:bidi/>
+              <w:ind w:left="0"/>
+              <w:jc w:val="center"/>
+              <w:rPr>
+                <w:sz w:val="24"/>
+                <w:szCs w:val="24"/>
+                <w:rtl/>
+              </w:rPr>
+            </w:pPr>
+            <w:r>
+              <w:rPr>
+                <w:sz w:val="24"/>
+                <w:szCs w:val="24"/>
+              </w:rPr>
+              <w:t>Interest</w:t>
+            </w:r>
+          </w:p>
+        </w:tc>
+        <w:tc>
+          <w:tcPr>
+            <w:tcW w:w="3799" w:type="dxa"/>
+            <w:vAlign w:val="center"/>
+          </w:tcPr>
+          <w:p>
+            <w:pPr>
+              <w:pStyle w:val="ListParagraph"/>
+              <w:bidi/>
+              <w:ind w:left="0"/>
+              <w:jc w:val="center"/>
+              <w:cnfStyle w:val="000000000000" w:firstRow="0" w:lastRow="0" w:firstColumn="0" w:lastColumn="0" w:oddVBand="0" w:evenVBand="0" w:oddHBand="0" w:evenHBand="0" w:firstRowFirstColumn="0" w:firstRowLastColumn="0" w:lastRowFirstColumn="0" w:lastRowLastColumn="0"/>
+              <w:rPr>
+                <w:sz w:val="24"/>
+                <w:szCs w:val="24"/>
+                <w:rtl/>
+              </w:rPr>
+            </w:pPr>
+            <w:r>
+              <w:rPr>
+                <w:sz w:val="24"/>
+                <w:szCs w:val="24"/>
+              </w:rPr>
+              <w:t>interest, interested, interesting, interests</w:t>
+            </w:r>
+          </w:p>
+        </w:tc>
+        <w:tc>
+          <w:tcPr>
+            <w:tcW w:w="4088" w:type="dxa"/>
+            <w:vAlign w:val="center"/>
+          </w:tcPr>
+          <w:p>
+            <w:pPr>
+              <w:pStyle w:val="ListParagraph"/>
+              <w:bidi/>
+              <w:ind w:left="0"/>
+              <w:jc w:val="center"/>
+              <w:cnfStyle w:val="000000000000" w:firstRow="0" w:lastRow="0" w:firstColumn="0" w:lastColumn="0" w:oddVBand="0" w:evenVBand="0" w:oddHBand="0" w:evenHBand="0" w:firstRowFirstColumn="0" w:firstRowLastColumn="0" w:lastRowFirstColumn="0" w:lastRowLastColumn="0"/>
+              <w:rPr>
+                <w:sz w:val="24"/>
+                <w:szCs w:val="24"/>
+                <w:rtl/>
+              </w:rPr>
+            </w:pPr>
+            <w:r>
+              <w:rPr>
+                <w:sz w:val="24"/>
+                <w:szCs w:val="24"/>
+              </w:rPr>
+              <w:t>Interest1, interest2, interest3, interest4, interest5, interest5</w:t>
+            </w:r>
+          </w:p>
+        </w:tc>
+      </w:tr>
+      <w:tr>
+        <w:trPr>
+          <w:cnfStyle w:val="000000100000" w:firstRow="0" w:lastRow="0" w:firstColumn="0" w:lastColumn="0" w:oddVBand="0" w:evenVBand="0" w:oddHBand="1" w:evenHBand="0" w:firstRowFirstColumn="0" w:firstRowLastColumn="0" w:lastRowFirstColumn="0" w:lastRowLastColumn="0"/>
+        </w:trPr>
+        <w:tc>
+          <w:tcPr>
+            <w:cnfStyle w:val="001000000000" w:firstRow="0" w:lastRow="0" w:firstColumn="1" w:lastColumn="0" w:oddVBand="0" w:evenVBand="0" w:oddHBand="0" w:evenHBand="0" w:firstRowFirstColumn="0" w:firstRowLastColumn="0" w:lastRowFirstColumn="0" w:lastRowLastColumn="0"/>
+            <w:tcW w:w="752" w:type="dxa"/>
+            <w:vAlign w:val="center"/>
+          </w:tcPr>
+          <w:p>
+            <w:pPr>
+              <w:pStyle w:val="ListParagraph"/>
+              <w:bidi/>
+              <w:ind w:left="0"/>
+              <w:jc w:val="center"/>
+              <w:rPr>
+                <w:sz w:val="24"/>
+                <w:szCs w:val="24"/>
+                <w:rtl/>
+              </w:rPr>
+            </w:pPr>
+            <w:r>
+              <w:rPr>
+                <w:sz w:val="24"/>
+                <w:szCs w:val="24"/>
+              </w:rPr>
+              <w:t>Line</w:t>
+            </w:r>
+          </w:p>
+        </w:tc>
+        <w:tc>
+          <w:tcPr>
+            <w:tcW w:w="3799" w:type="dxa"/>
+            <w:vAlign w:val="center"/>
+          </w:tcPr>
+          <w:p>
+            <w:pPr>
+              <w:pStyle w:val="ListParagraph"/>
+              <w:bidi/>
+              <w:ind w:left="0"/>
+              <w:jc w:val="center"/>
+              <w:cnfStyle w:val="000000100000" w:firstRow="0" w:lastRow="0" w:firstColumn="0" w:lastColumn="0" w:oddVBand="0" w:evenVBand="0" w:oddHBand="1" w:evenHBand="0" w:firstRowFirstColumn="0" w:firstRowLastColumn="0" w:lastRowFirstColumn="0" w:lastRowLastColumn="0"/>
+              <w:rPr>
+                <w:sz w:val="24"/>
+                <w:szCs w:val="24"/>
+                <w:rtl/>
+              </w:rPr>
+            </w:pPr>
+            <w:r>
+              <w:rPr>
+                <w:sz w:val="24"/>
+                <w:szCs w:val="24"/>
+              </w:rPr>
+              <w:t>line, lines</w:t>
+            </w:r>
+          </w:p>
+        </w:tc>
+        <w:tc>
+          <w:tcPr>
+            <w:tcW w:w="4088" w:type="dxa"/>
+            <w:vAlign w:val="center"/>
+          </w:tcPr>
+          <w:p>
+            <w:pPr>
+              <w:pStyle w:val="ListParagraph"/>
+              <w:bidi/>
+              <w:ind w:left="0"/>
+              <w:jc w:val="center"/>
+              <w:cnfStyle w:val="000000100000" w:firstRow="0" w:lastRow="0" w:firstColumn="0" w:lastColumn="0" w:oddVBand="0" w:evenVBand="0" w:oddHBand="1" w:evenHBand="0" w:firstRowFirstColumn="0" w:firstRowLastColumn="0" w:lastRowFirstColumn="0" w:lastRowLastColumn="0"/>
+              <w:rPr>
+                <w:sz w:val="24"/>
+                <w:szCs w:val="24"/>
+                <w:rtl/>
+              </w:rPr>
+            </w:pPr>
+            <w:r>
+              <w:rPr>
+                <w:sz w:val="24"/>
+                <w:szCs w:val="24"/>
+              </w:rPr>
+              <w:t>cord, division, formation, phone, product, text</w:t>
+            </w:r>
+          </w:p>
+        </w:tc>
+      </w:tr>
+      <w:tr>
+        <w:tc>
+          <w:tcPr>
+            <w:cnfStyle w:val="001000000000" w:firstRow="0" w:lastRow="0" w:firstColumn="1" w:lastColumn="0" w:oddVBand="0" w:evenVBand="0" w:oddHBand="0" w:evenHBand="0" w:firstRowFirstColumn="0" w:firstRowLastColumn="0" w:lastRowFirstColumn="0" w:lastRowLastColumn="0"/>
+            <w:tcW w:w="752" w:type="dxa"/>
+            <w:vAlign w:val="center"/>
+          </w:tcPr>
+          <w:p>
+            <w:pPr>
+              <w:pStyle w:val="ListParagraph"/>
+              <w:bidi/>
+              <w:ind w:left="0"/>
+              <w:jc w:val="center"/>
+              <w:rPr>
+                <w:sz w:val="24"/>
+                <w:szCs w:val="24"/>
+                <w:rtl/>
+              </w:rPr>
+            </w:pPr>
+            <w:r>
+              <w:rPr>
+                <w:sz w:val="24"/>
+                <w:szCs w:val="24"/>
+              </w:rPr>
+              <w:t>Serve</w:t>
+            </w:r>
+          </w:p>
+        </w:tc>
+        <w:tc>
+          <w:tcPr>
+            <w:tcW w:w="3799" w:type="dxa"/>
+            <w:vAlign w:val="center"/>
+          </w:tcPr>
+          <w:p>
+            <w:pPr>
+              <w:pStyle w:val="ListParagraph"/>
+              <w:bidi/>
+              <w:ind w:left="0"/>
+              <w:jc w:val="center"/>
+              <w:cnfStyle w:val="000000000000" w:firstRow="0" w:lastRow="0" w:firstColumn="0" w:lastColumn="0" w:oddVBand="0" w:evenVBand="0" w:oddHBand="0" w:evenHBand="0" w:firstRowFirstColumn="0" w:firstRowLastColumn="0" w:lastRowFirstColumn="0" w:lastRowLastColumn="0"/>
+              <w:rPr>
+                <w:sz w:val="24"/>
+                <w:szCs w:val="24"/>
+                <w:rtl/>
+              </w:rPr>
+            </w:pPr>
+            <w:r>
+              <w:rPr>
+                <w:sz w:val="24"/>
+                <w:szCs w:val="24"/>
+              </w:rPr>
+              <w:t>serve, served, serves</w:t>
+            </w:r>
+          </w:p>
+        </w:tc>
+        <w:tc>
+          <w:tcPr>
+            <w:tcW w:w="4088" w:type="dxa"/>
+            <w:vAlign w:val="center"/>
+          </w:tcPr>
+          <w:p>
+            <w:pPr>
+              <w:pStyle w:val="ListParagraph"/>
+              <w:bidi/>
+              <w:ind w:left="0"/>
+              <w:jc w:val="center"/>
+              <w:cnfStyle w:val="000000000000" w:firstRow="0" w:lastRow="0" w:firstColumn="0" w:lastColumn="0" w:oddVBand="0" w:evenVBand="0" w:oddHBand="0" w:evenHBand="0" w:firstRowFirstColumn="0" w:firstRowLastColumn="0" w:lastRowFirstColumn="0" w:lastRowLastColumn="0"/>
+              <w:rPr>
+                <w:sz w:val="24"/>
+                <w:szCs w:val="24"/>
+                <w:rtl/>
+              </w:rPr>
+            </w:pPr>
+            <w:r>
+              <w:rPr>
+                <w:sz w:val="24"/>
+                <w:szCs w:val="24"/>
+              </w:rPr>
+              <w:t>SERVE10, SERVE12</w:t>
+            </w:r>
+          </w:p>
+        </w:tc>
+      </w:tr>
+    </w:tbl>
+    <w:p>
+      <w:pPr>
+        <w:bidi/>
+        <w:jc w:val="both"/>
+      </w:pPr>
+    </w:p>
+    <w:p>
+      <w:pPr>
+        <w:pStyle w:val="ListParagraph"/>
+        <w:numPr>
+          <w:ilvl w:val="0"/>
+          <w:numId w:val="1"/>
+        </w:numPr>
+        <w:bidi/>
+        <w:jc w:val="both"/>
+      </w:pPr>
+      <w:r>
+        <w:rPr>
+          <w:rFonts w:hint="cs"/>
+          <w:rtl/>
+          <w:lang w:bidi="fa-IR"/>
+        </w:rPr>
+        <w:t>برای</w:t>
+      </w:r>
+      <w:r>
+        <w:rPr>
+          <w:rFonts w:hint="cs"/>
+          <w:rtl/>
+          <w:lang w:bidi="fa-IR"/>
+        </w:rPr>
+        <w:t xml:space="preserve"> هر کلمه مبهم یک </w:t>
+      </w:r>
+      <w:r>
+        <w:rPr>
+          <w:lang w:bidi="fa-IR"/>
+        </w:rPr>
+        <w:t>SVM</w:t>
+      </w:r>
+      <w:r>
+        <w:rPr>
+          <w:rFonts w:hint="cs"/>
+          <w:rtl/>
+          <w:lang w:bidi="fa-IR"/>
+        </w:rPr>
+        <w:t xml:space="preserve"> جداگانه آموزش داده شده است که کارش تشخیص مفهوم آن کلمه مبهم است.</w:t>
+      </w:r>
+    </w:p>
+    <w:p>
+      <w:pPr>
+        <w:pStyle w:val="ListParagraph"/>
+        <w:numPr>
+          <w:ilvl w:val="0"/>
+          <w:numId w:val="1"/>
+        </w:numPr>
+        <w:bidi/>
+        <w:jc w:val="both"/>
+      </w:pPr>
+      <w:r>
+        <w:rPr>
+          <w:rFonts w:hint="cs"/>
+          <w:rtl/>
+          <w:lang w:bidi="fa-IR"/>
+        </w:rPr>
+        <w:t>برای هر</w:t>
+      </w:r>
+      <w:r>
+        <w:rPr>
+          <w:rFonts w:hint="cs"/>
+          <w:rtl/>
+          <w:lang w:bidi="fa-IR"/>
+        </w:rPr>
+        <w:t xml:space="preserve"> </w:t>
+      </w:r>
+      <w:r>
+        <w:rPr>
+          <w:lang w:bidi="fa-IR"/>
+        </w:rPr>
+        <w:t>SVM</w:t>
+      </w:r>
+      <w:r>
+        <w:rPr>
+          <w:rFonts w:hint="cs"/>
+          <w:rtl/>
+          <w:lang w:bidi="fa-IR"/>
+        </w:rPr>
+        <w:t xml:space="preserve">‌ از کرنل‌های مختلف خطی، چندجمله‌ای و </w:t>
+      </w:r>
+      <w:r>
+        <w:rPr>
+          <w:lang w:bidi="fa-IR"/>
+        </w:rPr>
+        <w:t>RBF</w:t>
+      </w:r>
+      <w:r>
+        <w:rPr>
+          <w:rFonts w:hint="cs"/>
+          <w:rtl/>
+          <w:lang w:bidi="fa-IR"/>
+        </w:rPr>
+        <w:t xml:space="preserve"> استفاده ش</w:t>
+      </w:r>
+      <w:r>
+        <w:rPr>
+          <w:rFonts w:hint="cs"/>
+          <w:rtl/>
+          <w:lang w:bidi="fa-IR"/>
+        </w:rPr>
+        <w:t>ده است و بهترین دسته‌بند بر اساس صحت روی مجموعه اعتبارسنجی انتخاب شده است.</w:t>
+      </w:r>
+    </w:p>
+    <w:p>
+      <w:pPr>
+        <w:pStyle w:val="ListParagraph"/>
+        <w:numPr>
+          <w:ilvl w:val="0"/>
+          <w:numId w:val="1"/>
+        </w:numPr>
+        <w:bidi/>
+        <w:jc w:val="both"/>
+      </w:pPr>
+      <w:r>
+        <w:rPr>
+          <w:rFonts w:hint="cs"/>
+          <w:rtl/>
+          <w:lang w:bidi="fa-IR"/>
+        </w:rPr>
+        <w:lastRenderedPageBreak/>
+        <w:t xml:space="preserve">برای کلمه </w:t>
+      </w:r>
+      <w:r>
+        <w:rPr>
+          <w:lang w:bidi="fa-IR"/>
+        </w:rPr>
+        <w:t>Hard</w:t>
+      </w:r>
+      <w:r>
+        <w:rPr>
+          <w:rFonts w:hint="cs"/>
+          <w:rtl/>
+          <w:lang w:bidi="fa-IR"/>
+        </w:rPr>
+        <w:t xml:space="preserve"> تنها مفهوم </w:t>
+      </w:r>
+      <w:r>
+        <w:rPr>
+          <w:lang w:bidi="fa-IR"/>
+        </w:rPr>
+        <w:t>HARD1</w:t>
+      </w:r>
+      <w:r>
+        <w:rPr>
+          <w:rFonts w:hint="cs"/>
+          <w:rtl/>
+          <w:lang w:bidi="fa-IR"/>
+        </w:rPr>
+        <w:t xml:space="preserve"> در مجموعه آموزش آمده است؛ لذا دسته‌بند </w:t>
+      </w:r>
+      <w:r>
+        <w:rPr>
+          <w:lang w:bidi="fa-IR"/>
+        </w:rPr>
+        <w:t>SVM</w:t>
+      </w:r>
+      <w:r>
+        <w:rPr>
+          <w:rFonts w:hint="cs"/>
+          <w:rtl/>
+          <w:lang w:bidi="fa-IR"/>
+        </w:rPr>
+        <w:t xml:space="preserve">‌ نمی‌توان برای آن آموزش داد. در این شرایط به ازای تمام داده‌ها همان مفهوم </w:t>
+      </w:r>
+      <w:r>
+        <w:rPr>
+          <w:lang w:bidi="fa-IR"/>
+        </w:rPr>
+        <w:t>HARD1</w:t>
+      </w:r>
+      <w:r>
+        <w:rPr>
+          <w:rFonts w:hint="cs"/>
+          <w:rtl/>
+          <w:lang w:bidi="fa-IR"/>
+        </w:rPr>
+        <w:t xml:space="preserve"> پیش‌بینی می‌شود.</w:t>
+      </w:r>
+    </w:p>
+    <w:p>
+      <w:pPr>
+        <w:pStyle w:val="ListParagraph"/>
+        <w:numPr>
+          <w:ilvl w:val="0"/>
+          <w:numId w:val="1"/>
+        </w:numPr>
+        <w:bidi/>
+        <w:jc w:val="both"/>
+        <w:rPr>
+          <w:rtl/>
+        </w:rPr>
+      </w:pPr>
+      <w:r>
+        <w:rPr>
+          <w:rFonts w:hint="cs"/>
+          <w:rtl/>
+        </w:rPr>
+        <w:t>معیارهای دقت به ازای هر کلمه مبهم ارائه شده است و در نهایت با میانگین وزن‌دار دقت‌های نهایی نیز ارائه شده است.</w:t>
+      </w:r>
+    </w:p>
+    <w:p>
+      <w:pPr>
+        <w:bidi/>
+        <w:jc w:val="both"/>
+      </w:pPr>
+    </w:p>
+    <w:p>
+      <w:pPr>
+        <w:bidi/>
+        <w:jc w:val="both"/>
+        <w:rPr>
+          <w:rFonts w:hint="cs"/>
+          <w:rtl/>
+        </w:rPr>
+      </w:pPr>
+      <w:r>
+        <w:rPr>
+          <w:rFonts w:hint="cs"/>
+          <w:rtl/>
+        </w:rPr>
+        <w:t xml:space="preserve">آمار مربوط به هر کلمه </w:t>
+      </w:r>
+      <w:r>
+        <w:rPr>
+          <w:rFonts w:hint="cs"/>
+          <w:rtl/>
+        </w:rPr>
+        <w:t xml:space="preserve">در هر مجموعه‌داده </w:t>
+      </w:r>
+      <w:r>
+        <w:rPr>
+          <w:rFonts w:hint="cs"/>
+          <w:rtl/>
+        </w:rPr>
+        <w:t>در جدول زیر آورده شده است:</w:t>
+      </w:r>
+    </w:p>
+    <w:tbl>
+      <w:tblPr>
+        <w:tblStyle w:val="GridTable5Dark-Accent2"/>
+        <w:bidiVisual/>
+        <w:tblW w:w="0" w:type="auto"/>
+        <w:tblInd w:w="25" w:type="dxa"/>
+        <w:tblLook w:val="04E0" w:firstRow="1" w:lastRow="1" w:firstColumn="1" w:lastColumn="0" w:noHBand="0" w:noVBand="1"/>
+      </w:tblPr>
+      <w:tblGrid>
+        <w:gridCol w:w="1547"/>
+        <w:gridCol w:w="2403"/>
+        <w:gridCol w:w="2783"/>
+        <w:gridCol w:w="2592"/>
+      </w:tblGrid>
+      <w:tr>
+        <w:trPr>
+          <w:cnfStyle w:val="100000000000" w:firstRow="1" w:lastRow="0" w:firstColumn="0" w:lastColumn="0" w:oddVBand="0" w:evenVBand="0" w:oddHBand="0" w:evenHBand="0" w:firstRowFirstColumn="0" w:firstRowLastColumn="0" w:lastRowFirstColumn="0" w:lastRowLastColumn="0"/>
+        </w:trPr>
+        <w:tc>
+          <w:tcPr>
+            <w:cnfStyle w:val="001000000000" w:firstRow="0" w:lastRow="0" w:firstColumn="1" w:lastColumn="0" w:oddVBand="0" w:evenVBand="0" w:oddHBand="0" w:evenHBand="0" w:firstRowFirstColumn="0" w:firstRowLastColumn="0" w:lastRowFirstColumn="0" w:lastRowLastColumn="0"/>
+            <w:tcW w:w="1548" w:type="dxa"/>
+            <w:vAlign w:val="center"/>
+          </w:tcPr>
+          <w:p>
+            <w:pPr>
+              <w:bidi/>
+              <w:jc w:val="center"/>
+              <w:rPr>
+                <w:rtl/>
+              </w:rPr>
+            </w:pPr>
+            <w:r>
+              <w:rPr>
+                <w:rFonts w:hint="cs"/>
+                <w:rtl/>
+              </w:rPr>
+              <w:t>کلمه</w:t>
+            </w:r>
+          </w:p>
+        </w:tc>
+        <w:tc>
+          <w:tcPr>
+            <w:tcW w:w="2404" w:type="dxa"/>
+            <w:vAlign w:val="center"/>
+          </w:tcPr>
+          <w:p>
+            <w:pPr>
+              <w:bidi/>
+              <w:jc w:val="center"/>
+              <w:cnfStyle w:val="100000000000" w:firstRow="1" w:lastRow="0" w:firstColumn="0" w:lastColumn="0" w:oddVBand="0" w:evenVBand="0" w:oddHBand="0" w:evenHBand="0" w:firstRowFirstColumn="0" w:firstRowLastColumn="0" w:lastRowFirstColumn="0" w:lastRowLastColumn="0"/>
+              <w:rPr>
+                <w:rFonts w:hint="cs"/>
+                <w:rtl/>
+                <w:lang w:bidi="fa-IR"/>
+              </w:rPr>
+            </w:pPr>
+            <w:r>
+              <w:rPr>
+                <w:rFonts w:hint="cs"/>
+                <w:rtl/>
+                <w:lang w:bidi="fa-IR"/>
+              </w:rPr>
+              <w:t>تعداد داده آموزش</w:t>
+            </w:r>
+          </w:p>
+        </w:tc>
+        <w:tc>
+          <w:tcPr>
+            <w:tcW w:w="2784" w:type="dxa"/>
+            <w:vAlign w:val="center"/>
+          </w:tcPr>
+          <w:p>
+            <w:pPr>
+              <w:bidi/>
+              <w:jc w:val="center"/>
+              <w:cnfStyle w:val="100000000000" w:firstRow="1" w:lastRow="0" w:firstColumn="0" w:lastColumn="0" w:oddVBand="0" w:evenVBand="0" w:oddHBand="0" w:evenHBand="0" w:firstRowFirstColumn="0" w:firstRowLastColumn="0" w:lastRowFirstColumn="0" w:lastRowLastColumn="0"/>
+              <w:rPr>
+                <w:rtl/>
+              </w:rPr>
+            </w:pPr>
+            <w:r>
+              <w:rPr>
+                <w:rFonts w:hint="cs"/>
+                <w:rtl/>
+              </w:rPr>
+              <w:t>تعداد داده اعتبارسنجی</w:t>
+            </w:r>
+          </w:p>
+        </w:tc>
+        <w:tc>
+          <w:tcPr>
+            <w:tcW w:w="2594" w:type="dxa"/>
+            <w:vAlign w:val="center"/>
+          </w:tcPr>
+          <w:p>
+            <w:pPr>
+              <w:bidi/>
+              <w:jc w:val="center"/>
+              <w:cnfStyle w:val="100000000000" w:firstRow="1" w:lastRow="0" w:firstColumn="0" w:lastColumn="0" w:oddVBand="0" w:evenVBand="0" w:oddHBand="0" w:evenHBand="0" w:firstRowFirstColumn="0" w:firstRowLastColumn="0" w:lastRowFirstColumn="0" w:lastRowLastColumn="0"/>
+              <w:rPr>
+                <w:rtl/>
+              </w:rPr>
+            </w:pPr>
+            <w:r>
+              <w:rPr>
+                <w:rFonts w:hint="cs"/>
+                <w:rtl/>
+              </w:rPr>
+              <w:t>تعداد داده آزمون</w:t>
+            </w:r>
+          </w:p>
+        </w:tc>
+      </w:tr>
+      <w:tr>
+        <w:trPr>
+          <w:cnfStyle w:val="000000100000" w:firstRow="0" w:lastRow="0" w:firstColumn="0" w:lastColumn="0" w:oddVBand="0" w:evenVBand="0" w:oddHBand="1" w:evenHBand="0" w:firstRowFirstColumn="0" w:firstRowLastColumn="0" w:lastRowFirstColumn="0" w:lastRowLastColumn="0"/>
+        </w:trPr>
+        <w:tc>
+          <w:tcPr>
+            <w:cnfStyle w:val="001000000000" w:firstRow="0" w:lastRow="0" w:firstColumn="1" w:lastColumn="0" w:oddVBand="0" w:evenVBand="0" w:oddHBand="0" w:evenHBand="0" w:firstRowFirstColumn="0" w:firstRowLastColumn="0" w:lastRowFirstColumn="0" w:lastRowLastColumn="0"/>
+            <w:tcW w:w="1548" w:type="dxa"/>
+            <w:vAlign w:val="center"/>
+          </w:tcPr>
+          <w:p>
+            <w:pPr>
+              <w:bidi/>
+              <w:jc w:val="center"/>
+            </w:pPr>
+            <w:r>
+              <w:t>Hard</w:t>
+            </w:r>
+          </w:p>
+        </w:tc>
+        <w:tc>
+          <w:tcPr>
+            <w:tcW w:w="2404" w:type="dxa"/>
+            <w:vAlign w:val="center"/>
+          </w:tcPr>
+          <w:p>
+            <w:pPr>
+              <w:bidi/>
+              <w:jc w:val="center"/>
+              <w:cnfStyle w:val="000000100000" w:firstRow="0" w:lastRow="0" w:firstColumn="0" w:lastColumn="0" w:oddVBand="0" w:evenVBand="0" w:oddHBand="1" w:evenHBand="0" w:firstRowFirstColumn="0" w:firstRowLastColumn="0" w:lastRowFirstColumn="0" w:lastRowLastColumn="0"/>
+              <w:rPr>
+                <w:rtl/>
+              </w:rPr>
+            </w:pPr>
+            <w:r>
+              <w:rPr>
+                <w:rFonts w:hint="cs"/>
+                <w:rtl/>
+              </w:rPr>
+              <w:t>۱۳۳۴</w:t>
+            </w:r>
+          </w:p>
+        </w:tc>
+        <w:tc>
+          <w:tcPr>
+            <w:tcW w:w="2784" w:type="dxa"/>
+            <w:vAlign w:val="center"/>
+          </w:tcPr>
+          <w:p>
+            <w:pPr>
+              <w:bidi/>
+              <w:jc w:val="center"/>
+              <w:cnfStyle w:val="000000100000" w:firstRow="0" w:lastRow="0" w:firstColumn="0" w:lastColumn="0" w:oddVBand="0" w:evenVBand="0" w:oddHBand="1" w:evenHBand="0" w:firstRowFirstColumn="0" w:firstRowLastColumn="0" w:lastRowFirstColumn="0" w:lastRowLastColumn="0"/>
+              <w:rPr>
+                <w:rtl/>
+              </w:rPr>
+            </w:pPr>
+            <w:r>
+              <w:rPr>
+                <w:rFonts w:hint="cs"/>
+                <w:rtl/>
+              </w:rPr>
+              <w:t>۳۲۷</w:t>
+            </w:r>
+          </w:p>
+        </w:tc>
+        <w:tc>
+          <w:tcPr>
+            <w:tcW w:w="2594" w:type="dxa"/>
+            <w:vAlign w:val="center"/>
+          </w:tcPr>
+          <w:p>
+            <w:pPr>
+              <w:bidi/>
+              <w:jc w:val="center"/>
+              <w:cnfStyle w:val="000000100000" w:firstRow="0" w:lastRow="0" w:firstColumn="0" w:lastColumn="0" w:oddVBand="0" w:evenVBand="0" w:oddHBand="1" w:evenHBand="0" w:firstRowFirstColumn="0" w:firstRowLastColumn="0" w:lastRowFirstColumn="0" w:lastRowLastColumn="0"/>
+              <w:rPr>
+                <w:rtl/>
+              </w:rPr>
+            </w:pPr>
+            <w:r>
+              <w:rPr>
+                <w:rFonts w:hint="cs"/>
+                <w:rtl/>
+              </w:rPr>
+              <w:t>۳۰۰</w:t>
+            </w:r>
+          </w:p>
+        </w:tc>
+      </w:tr>
+      <w:tr>
+        <w:tc>
+          <w:tcPr>
+            <w:cnfStyle w:val="001000000000" w:firstRow="0" w:lastRow="0" w:firstColumn="1" w:lastColumn="0" w:oddVBand="0" w:evenVBand="0" w:oddHBand="0" w:evenHBand="0" w:firstRowFirstColumn="0" w:firstRowLastColumn="0" w:lastRowFirstColumn="0" w:lastRowLastColumn="0"/>
+            <w:tcW w:w="1548" w:type="dxa"/>
+            <w:vAlign w:val="center"/>
+          </w:tcPr>
+          <w:p>
+            <w:pPr>
+              <w:bidi/>
+              <w:jc w:val="center"/>
+              <w:rPr>
+                <w:rtl/>
+              </w:rPr>
+            </w:pPr>
+            <w:r>
+              <w:t>Interest</w:t>
+            </w:r>
+          </w:p>
+        </w:tc>
+        <w:tc>
+          <w:tcPr>
+            <w:tcW w:w="2404" w:type="dxa"/>
+            <w:vAlign w:val="center"/>
+          </w:tcPr>
+          <w:p>
+            <w:pPr>
+              <w:bidi/>
+              <w:jc w:val="center"/>
+              <w:cnfStyle w:val="000000000000" w:firstRow="0" w:lastRow="0" w:firstColumn="0" w:lastColumn="0" w:oddVBand="0" w:evenVBand="0" w:oddHBand="0" w:evenHBand="0" w:firstRowFirstColumn="0" w:firstRowLastColumn="0" w:lastRowFirstColumn="0" w:lastRowLastColumn="0"/>
+              <w:rPr>
+                <w:rtl/>
+              </w:rPr>
+            </w:pPr>
+            <w:r>
+              <w:rPr>
+                <w:rFonts w:hint="cs"/>
+                <w:rtl/>
+              </w:rPr>
+              <w:t>۱۳۴۳</w:t>
+            </w:r>
+          </w:p>
+        </w:tc>
+        <w:tc>
+          <w:tcPr>
+            <w:tcW w:w="2784" w:type="dxa"/>
+            <w:vAlign w:val="center"/>
+          </w:tcPr>
+          <w:p>
+            <w:pPr>
+              <w:bidi/>
+              <w:jc w:val="center"/>
+              <w:cnfStyle w:val="000000000000" w:firstRow="0" w:lastRow="0" w:firstColumn="0" w:lastColumn="0" w:oddVBand="0" w:evenVBand="0" w:oddHBand="0" w:evenHBand="0" w:firstRowFirstColumn="0" w:firstRowLastColumn="0" w:lastRowFirstColumn="0" w:lastRowLastColumn="0"/>
+              <w:rPr>
+                <w:rtl/>
+              </w:rPr>
+            </w:pPr>
+            <w:r>
+              <w:rPr>
+                <w:rFonts w:hint="cs"/>
+                <w:rtl/>
+              </w:rPr>
+              <w:t>۳۳۷</w:t>
+            </w:r>
+          </w:p>
+        </w:tc>
+        <w:tc>
+          <w:tcPr>
+            <w:tcW w:w="2594" w:type="dxa"/>
+            <w:vAlign w:val="center"/>
+          </w:tcPr>
+          <w:p>
+            <w:pPr>
+              <w:bidi/>
+              <w:jc w:val="center"/>
+              <w:cnfStyle w:val="000000000000" w:firstRow="0" w:lastRow="0" w:firstColumn="0" w:lastColumn="0" w:oddVBand="0" w:evenVBand="0" w:oddHBand="0" w:evenHBand="0" w:firstRowFirstColumn="0" w:firstRowLastColumn="0" w:lastRowFirstColumn="0" w:lastRowLastColumn="0"/>
+              <w:rPr>
+                <w:rtl/>
+              </w:rPr>
+            </w:pPr>
+            <w:r>
+              <w:rPr>
+                <w:rFonts w:hint="cs"/>
+                <w:rtl/>
+              </w:rPr>
+              <w:t>۲۸۵</w:t>
+            </w:r>
+          </w:p>
+        </w:tc>
+      </w:tr>
+      <w:tr>
+        <w:trPr>
+          <w:cnfStyle w:val="000000100000" w:firstRow="0" w:lastRow="0" w:firstColumn="0" w:lastColumn="0" w:oddVBand="0" w:evenVBand="0" w:oddHBand="1" w:evenHBand="0" w:firstRowFirstColumn="0" w:firstRowLastColumn="0" w:lastRowFirstColumn="0" w:lastRowLastColumn="0"/>
+        </w:trPr>
+        <w:tc>
+          <w:tcPr>
+            <w:cnfStyle w:val="001000000000" w:firstRow="0" w:lastRow="0" w:firstColumn="1" w:lastColumn="0" w:oddVBand="0" w:evenVBand="0" w:oddHBand="0" w:evenHBand="0" w:firstRowFirstColumn="0" w:firstRowLastColumn="0" w:lastRowFirstColumn="0" w:lastRowLastColumn="0"/>
+            <w:tcW w:w="1548" w:type="dxa"/>
+            <w:vAlign w:val="center"/>
+          </w:tcPr>
+          <w:p>
+            <w:pPr>
+              <w:bidi/>
+              <w:jc w:val="center"/>
+              <w:rPr>
+                <w:rtl/>
+              </w:rPr>
+            </w:pPr>
+            <w:r>
+              <w:t>Line</w:t>
+            </w:r>
+          </w:p>
+        </w:tc>
+        <w:tc>
+          <w:tcPr>
+            <w:tcW w:w="2404" w:type="dxa"/>
+            <w:vAlign w:val="center"/>
+          </w:tcPr>
+          <w:p>
+            <w:pPr>
+              <w:bidi/>
+              <w:jc w:val="center"/>
+              <w:cnfStyle w:val="000000100000" w:firstRow="0" w:lastRow="0" w:firstColumn="0" w:lastColumn="0" w:oddVBand="0" w:evenVBand="0" w:oddHBand="1" w:evenHBand="0" w:firstRowFirstColumn="0" w:firstRowLastColumn="0" w:lastRowFirstColumn="0" w:lastRowLastColumn="0"/>
+              <w:rPr>
+                <w:rtl/>
+              </w:rPr>
+            </w:pPr>
+            <w:r>
+              <w:rPr>
+                <w:rFonts w:hint="cs"/>
+                <w:rtl/>
+              </w:rPr>
+              <w:t>۱۱۸۵</w:t>
+            </w:r>
+          </w:p>
+        </w:tc>
+        <w:tc>
+          <w:tcPr>
+            <w:tcW w:w="2784" w:type="dxa"/>
+            <w:vAlign w:val="center"/>
+          </w:tcPr>
+          <w:p>
+            <w:pPr>
+              <w:bidi/>
+              <w:jc w:val="center"/>
+              <w:cnfStyle w:val="000000100000" w:firstRow="0" w:lastRow="0" w:firstColumn="0" w:lastColumn="0" w:oddVBand="0" w:evenVBand="0" w:oddHBand="1" w:evenHBand="0" w:firstRowFirstColumn="0" w:firstRowLastColumn="0" w:lastRowFirstColumn="0" w:lastRowLastColumn="0"/>
+              <w:rPr>
+                <w:rtl/>
+              </w:rPr>
+            </w:pPr>
+            <w:r>
+              <w:rPr>
+                <w:rFonts w:hint="cs"/>
+                <w:rtl/>
+              </w:rPr>
+              <w:t>۲۷۰</w:t>
+            </w:r>
+          </w:p>
+        </w:tc>
+        <w:tc>
+          <w:tcPr>
+            <w:tcW w:w="2594" w:type="dxa"/>
+            <w:vAlign w:val="center"/>
+          </w:tcPr>
+          <w:p>
+            <w:pPr>
+              <w:bidi/>
+              <w:jc w:val="center"/>
+              <w:cnfStyle w:val="000000100000" w:firstRow="0" w:lastRow="0" w:firstColumn="0" w:lastColumn="0" w:oddVBand="0" w:evenVBand="0" w:oddHBand="1" w:evenHBand="0" w:firstRowFirstColumn="0" w:firstRowLastColumn="0" w:lastRowFirstColumn="0" w:lastRowLastColumn="0"/>
+              <w:rPr>
+                <w:rtl/>
+              </w:rPr>
+            </w:pPr>
+            <w:r>
+              <w:rPr>
+                <w:rFonts w:hint="cs"/>
+                <w:rtl/>
+              </w:rPr>
+              <w:t>۲۳۶</w:t>
+            </w:r>
+          </w:p>
+        </w:tc>
+      </w:tr>
+      <w:tr>
+        <w:tc>
+          <w:tcPr>
+            <w:cnfStyle w:val="001000000000" w:firstRow="0" w:lastRow="0" w:firstColumn="1" w:lastColumn="0" w:oddVBand="0" w:evenVBand="0" w:oddHBand="0" w:evenHBand="0" w:firstRowFirstColumn="0" w:firstRowLastColumn="0" w:lastRowFirstColumn="0" w:lastRowLastColumn="0"/>
+            <w:tcW w:w="1548" w:type="dxa"/>
+            <w:vAlign w:val="center"/>
+          </w:tcPr>
+          <w:p>
+            <w:pPr>
+              <w:bidi/>
+              <w:jc w:val="center"/>
+              <w:rPr>
+                <w:rtl/>
+              </w:rPr>
+            </w:pPr>
+            <w:r>
+              <w:t>Serve</w:t>
+            </w:r>
+          </w:p>
+        </w:tc>
+        <w:tc>
+          <w:tcPr>
+            <w:tcW w:w="2404" w:type="dxa"/>
+            <w:vAlign w:val="center"/>
+          </w:tcPr>
+          <w:p>
+            <w:pPr>
+              <w:bidi/>
+              <w:jc w:val="center"/>
+              <w:cnfStyle w:val="000000000000" w:firstRow="0" w:lastRow="0" w:firstColumn="0" w:lastColumn="0" w:oddVBand="0" w:evenVBand="0" w:oddHBand="0" w:evenHBand="0" w:firstRowFirstColumn="0" w:firstRowLastColumn="0" w:lastRowFirstColumn="0" w:lastRowLastColumn="0"/>
+              <w:rPr>
+                <w:rtl/>
+              </w:rPr>
+            </w:pPr>
+            <w:r>
+              <w:rPr>
+                <w:rFonts w:hint="cs"/>
+                <w:rtl/>
+              </w:rPr>
+              <w:t>۱۱۱۲</w:t>
+            </w:r>
+          </w:p>
+        </w:tc>
+        <w:tc>
+          <w:tcPr>
+            <w:tcW w:w="2784" w:type="dxa"/>
+            <w:vAlign w:val="center"/>
+          </w:tcPr>
+          <w:p>
+            <w:pPr>
+              <w:bidi/>
+              <w:jc w:val="center"/>
+              <w:cnfStyle w:val="000000000000" w:firstRow="0" w:lastRow="0" w:firstColumn="0" w:lastColumn="0" w:oddVBand="0" w:evenVBand="0" w:oddHBand="0" w:evenHBand="0" w:firstRowFirstColumn="0" w:firstRowLastColumn="0" w:lastRowFirstColumn="0" w:lastRowLastColumn="0"/>
+              <w:rPr>
+                <w:rtl/>
+              </w:rPr>
+            </w:pPr>
+            <w:r>
+              <w:rPr>
+                <w:rFonts w:hint="cs"/>
+                <w:rtl/>
+              </w:rPr>
+              <w:t>۳۰۴</w:t>
+            </w:r>
+          </w:p>
+        </w:tc>
+        <w:tc>
+          <w:tcPr>
+            <w:tcW w:w="2594" w:type="dxa"/>
+            <w:vAlign w:val="center"/>
+          </w:tcPr>
+          <w:p>
+            <w:pPr>
+              <w:bidi/>
+              <w:jc w:val="center"/>
+              <w:cnfStyle w:val="000000000000" w:firstRow="0" w:lastRow="0" w:firstColumn="0" w:lastColumn="0" w:oddVBand="0" w:evenVBand="0" w:oddHBand="0" w:evenHBand="0" w:firstRowFirstColumn="0" w:firstRowLastColumn="0" w:lastRowFirstColumn="0" w:lastRowLastColumn="0"/>
+              <w:rPr>
+                <w:rtl/>
+              </w:rPr>
+            </w:pPr>
+            <w:r>
+              <w:rPr>
+                <w:rFonts w:hint="cs"/>
+                <w:rtl/>
+              </w:rPr>
+              <w:t>۲۷۶</w:t>
+            </w:r>
+          </w:p>
+        </w:tc>
+      </w:tr>
+      <w:tr>
+        <w:trPr>
+          <w:cnfStyle w:val="010000000000" w:firstRow="0" w:lastRow="1" w:firstColumn="0" w:lastColumn="0" w:oddVBand="0" w:evenVBand="0" w:oddHBand="0" w:evenHBand="0" w:firstRowFirstColumn="0" w:firstRowLastColumn="0" w:lastRowFirstColumn="0" w:lastRowLastColumn="0"/>
+        </w:trPr>
+        <w:tc>
+          <w:tcPr>
+            <w:cnfStyle w:val="001000000000" w:firstRow="0" w:lastRow="0" w:firstColumn="1" w:lastColumn="0" w:oddVBand="0" w:evenVBand="0" w:oddHBand="0" w:evenHBand="0" w:firstRowFirstColumn="0" w:firstRowLastColumn="0" w:lastRowFirstColumn="0" w:lastRowLastColumn="0"/>
+            <w:tcW w:w="1548" w:type="dxa"/>
+            <w:vAlign w:val="center"/>
+          </w:tcPr>
+          <w:p>
+            <w:pPr>
+              <w:bidi/>
+              <w:jc w:val="center"/>
+            </w:pPr>
+            <w:r>
+              <w:rPr>
+                <w:rFonts w:hint="cs"/>
+                <w:rtl/>
+              </w:rPr>
+              <w:t>کلی</w:t>
+            </w:r>
+          </w:p>
+        </w:tc>
+        <w:tc>
+          <w:tcPr>
+            <w:tcW w:w="2404" w:type="dxa"/>
+            <w:vAlign w:val="center"/>
+          </w:tcPr>
+          <w:p>
+            <w:pPr>
+              <w:bidi/>
+              <w:jc w:val="center"/>
+              <w:cnfStyle w:val="010000000000" w:firstRow="0" w:lastRow="1" w:firstColumn="0" w:lastColumn="0" w:oddVBand="0" w:evenVBand="0" w:oddHBand="0" w:evenHBand="0" w:firstRowFirstColumn="0" w:firstRowLastColumn="0" w:lastRowFirstColumn="0" w:lastRowLastColumn="0"/>
+              <w:rPr>
+                <w:rFonts w:hint="cs"/>
+                <w:rtl/>
+              </w:rPr>
+            </w:pPr>
+            <w:r>
+              <w:rPr>
+                <w:rFonts w:hint="cs"/>
+                <w:rtl/>
+              </w:rPr>
+              <w:t>۴۹۷۴</w:t>
+            </w:r>
+          </w:p>
+        </w:tc>
+        <w:tc>
+          <w:tcPr>
+            <w:tcW w:w="2784" w:type="dxa"/>
+            <w:vAlign w:val="center"/>
+          </w:tcPr>
+          <w:p>
+            <w:pPr>
+              <w:bidi/>
+              <w:jc w:val="center"/>
+              <w:cnfStyle w:val="010000000000" w:firstRow="0" w:lastRow="1" w:firstColumn="0" w:lastColumn="0" w:oddVBand="0" w:evenVBand="0" w:oddHBand="0" w:evenHBand="0" w:firstRowFirstColumn="0" w:firstRowLastColumn="0" w:lastRowFirstColumn="0" w:lastRowLastColumn="0"/>
+              <w:rPr>
+                <w:rtl/>
+              </w:rPr>
+            </w:pPr>
+            <w:r>
+              <w:rPr>
+                <w:rFonts w:hint="cs"/>
+                <w:rtl/>
+              </w:rPr>
+              <w:t>۱۲۳۸</w:t>
+            </w:r>
+          </w:p>
+        </w:tc>
+        <w:tc>
+          <w:tcPr>
+            <w:tcW w:w="2594" w:type="dxa"/>
+            <w:vAlign w:val="center"/>
+          </w:tcPr>
+          <w:p>
+            <w:pPr>
+              <w:bidi/>
+              <w:jc w:val="center"/>
+              <w:cnfStyle w:val="010000000000" w:firstRow="0" w:lastRow="1" w:firstColumn="0" w:lastColumn="0" w:oddVBand="0" w:evenVBand="0" w:oddHBand="0" w:evenHBand="0" w:firstRowFirstColumn="0" w:firstRowLastColumn="0" w:lastRowFirstColumn="0" w:lastRowLastColumn="0"/>
+              <w:rPr>
+                <w:rtl/>
+              </w:rPr>
+            </w:pPr>
+            <w:r>
+              <w:rPr>
+                <w:rFonts w:hint="cs"/>
+                <w:rtl/>
+              </w:rPr>
+              <w:t>۱۰۹۷</w:t>
+            </w:r>
+          </w:p>
+        </w:tc>
+      </w:tr>
+    </w:tbl>
+    <w:p>
+      <w:pPr>
+        <w:bidi/>
+        <w:jc w:val="both"/>
+        <w:rPr>
+          <w:rtl/>
+        </w:rPr>
+      </w:pPr>
+    </w:p>
+    <w:p>
+      <w:pPr>
+        <w:bidi/>
+        <w:jc w:val="both"/>
+        <w:rPr>
+          <w:rFonts w:hint="cs"/>
+          <w:rtl/>
+        </w:rPr>
+      </w:pPr>
+      <w:r>
+        <w:rPr>
+          <w:rFonts w:hint="cs"/>
+          <w:rtl/>
+        </w:rPr>
+        <w:t>بهترین تنظیم برای هر کلمه در جدول زیر آورده شده است:</w:t>
+      </w:r>
+    </w:p>
+    <w:tbl>
+      <w:tblPr>
+        <w:tblStyle w:val="GridTable5Dark-Accent2"/>
+        <w:bidiVisual/>
+        <w:tblW w:w="0" w:type="auto"/>
+        <w:tblLook w:val="04A0" w:firstRow="1" w:lastRow="0" w:firstColumn="1" w:lastColumn="0" w:noHBand="0" w:noVBand="1"/>
+      </w:tblPr>
+      <w:tblGrid>
+        <w:gridCol w:w="4675"/>
+        <w:gridCol w:w="4675"/>
+      </w:tblGrid>
+      <w:tr>
+        <w:trPr>
+          <w:cnfStyle w:val="100000000000" w:firstRow="1" w:lastRow="0" w:firstColumn="0" w:lastColumn="0" w:oddVBand="0" w:evenVBand="0" w:oddHBand="0" w:evenHBand="0" w:firstRowFirstColumn="0" w:firstRowLastColumn="0" w:lastRowFirstColumn="0" w:lastRowLastColumn="0"/>
+        </w:trPr>
+        <w:tc>
+          <w:tcPr>
+            <w:cnfStyle w:val="001000000000" w:firstRow="0" w:lastRow="0" w:firstColumn="1" w:lastColumn="0" w:oddVBand="0" w:evenVBand="0" w:oddHBand="0" w:evenHBand="0" w:firstRowFirstColumn="0" w:firstRowLastColumn="0" w:lastRowFirstColumn="0" w:lastRowLastColumn="0"/>
+            <w:tcW w:w="4675" w:type="dxa"/>
+            <w:vAlign w:val="center"/>
+          </w:tcPr>
+          <w:p>
+            <w:pPr>
+              <w:bidi/>
+              <w:jc w:val="center"/>
+              <w:rPr>
+                <w:rtl/>
+              </w:rPr>
+            </w:pPr>
+            <w:r>
+              <w:rPr>
+                <w:rFonts w:hint="cs"/>
+                <w:rtl/>
+              </w:rPr>
+              <w:t>کلمه</w:t>
+            </w:r>
+          </w:p>
+        </w:tc>
+        <w:tc>
+          <w:tcPr>
+            <w:tcW w:w="4675" w:type="dxa"/>
+            <w:vAlign w:val="center"/>
+          </w:tcPr>
+          <w:p>
+            <w:pPr>
+              <w:bidi/>
+              <w:jc w:val="center"/>
+              <w:cnfStyle w:val="100000000000" w:firstRow="1" w:lastRow="0" w:firstColumn="0" w:lastColumn="0" w:oddVBand="0" w:evenVBand="0" w:oddHBand="0" w:evenHBand="0" w:firstRowFirstColumn="0" w:firstRowLastColumn="0" w:lastRowFirstColumn="0" w:lastRowLastColumn="0"/>
+              <w:rPr>
+                <w:rtl/>
+              </w:rPr>
+            </w:pPr>
+            <w:r>
+              <w:rPr>
+                <w:rFonts w:hint="cs"/>
+                <w:rtl/>
+              </w:rPr>
+              <w:t>بهترین تنظیم</w:t>
+            </w:r>
+          </w:p>
+        </w:tc>
+      </w:tr>
+      <w:tr>
+        <w:trPr>
+          <w:cnfStyle w:val="000000100000" w:firstRow="0" w:lastRow="0" w:firstColumn="0" w:lastColumn="0" w:oddVBand="0" w:evenVBand="0" w:oddHBand="1" w:evenHBand="0" w:firstRowFirstColumn="0" w:firstRowLastColumn="0" w:lastRowFirstColumn="0" w:lastRowLastColumn="0"/>
+        </w:trPr>
+        <w:tc>
+          <w:tcPr>
+            <w:cnfStyle w:val="001000000000" w:firstRow="0" w:lastRow="0" w:firstColumn="1" w:lastColumn="0" w:oddVBand="0" w:evenVBand="0" w:oddHBand="0" w:evenHBand="0" w:firstRowFirstColumn="0" w:firstRowLastColumn="0" w:lastRowFirstColumn="0" w:lastRowLastColumn="0"/>
+            <w:tcW w:w="4675" w:type="dxa"/>
+            <w:vAlign w:val="center"/>
+          </w:tcPr>
+          <w:p>
+            <w:pPr>
+              <w:bidi/>
+              <w:jc w:val="center"/>
+            </w:pPr>
+            <w:r>
+              <w:t>Hard</w:t>
+            </w:r>
+          </w:p>
+        </w:tc>
+        <w:tc>
+          <w:tcPr>
+            <w:tcW w:w="4675" w:type="dxa"/>
+            <w:vAlign w:val="center"/>
+          </w:tcPr>
+          <w:p>
+            <w:pPr>
+              <w:bidi/>
+              <w:jc w:val="center"/>
+              <w:cnfStyle w:val="000000100000" w:firstRow="0" w:lastRow="0" w:firstColumn="0" w:lastColumn="0" w:oddVBand="0" w:evenVBand="0" w:oddHBand="1" w:evenHBand="0" w:firstRowFirstColumn="0" w:firstRowLastColumn="0" w:lastRowFirstColumn="0" w:lastRowLastColumn="0"/>
+              <w:rPr>
+                <w:rFonts w:hint="cs"/>
+                <w:rtl/>
+                <w:lang w:bidi="fa-IR"/>
+              </w:rPr>
+            </w:pPr>
+            <w:r>
+              <w:rPr>
+                <w:rFonts w:hint="cs"/>
+                <w:rtl/>
+                <w:lang w:bidi="fa-IR"/>
+              </w:rPr>
+              <w:t>-</w:t>
+            </w:r>
+          </w:p>
+        </w:tc>
+      </w:tr>
+      <w:tr>
+        <w:tc>
+          <w:tcPr>
+            <w:cnfStyle w:val="001000000000" w:firstRow="0" w:lastRow="0" w:firstColumn="1" w:lastColumn="0" w:oddVBand="0" w:evenVBand="0" w:oddHBand="0" w:evenHBand="0" w:firstRowFirstColumn="0" w:firstRowLastColumn="0" w:lastRowFirstColumn="0" w:lastRowLastColumn="0"/>
+            <w:tcW w:w="4675" w:type="dxa"/>
+            <w:vAlign w:val="center"/>
+          </w:tcPr>
+          <w:p>
+            <w:pPr>
+              <w:bidi/>
+              <w:jc w:val="center"/>
+              <w:rPr>
+                <w:rtl/>
+              </w:rPr>
+            </w:pPr>
+            <w:r>
+              <w:t>Interest</w:t>
+            </w:r>
+          </w:p>
+        </w:tc>
+        <w:tc>
+          <w:tcPr>
+            <w:tcW w:w="4675" w:type="dxa"/>
+            <w:vAlign w:val="center"/>
+          </w:tcPr>
+          <w:p>
+            <w:pPr>
+              <w:bidi/>
+              <w:jc w:val="center"/>
+              <w:cnfStyle w:val="000000000000" w:firstRow="0" w:lastRow="0" w:firstColumn="0" w:lastColumn="0" w:oddVBand="0" w:evenVBand="0" w:oddHBand="0" w:evenHBand="0" w:firstRowFirstColumn="0" w:firstRowLastColumn="0" w:lastRowFirstColumn="0" w:lastRowLastColumn="0"/>
+              <w:rPr>
+                <w:rtl/>
+              </w:rPr>
+            </w:pPr>
+            <w:r>
+              <w:rPr>
+                <w:rFonts w:hint="cs"/>
+                <w:rtl/>
+              </w:rPr>
+              <w:t>کرنل خطی</w:t>
+            </w:r>
+          </w:p>
+        </w:tc>
+      </w:tr>
+      <w:tr>
+        <w:trPr>
+          <w:cnfStyle w:val="000000100000" w:firstRow="0" w:lastRow="0" w:firstColumn="0" w:lastColumn="0" w:oddVBand="0" w:evenVBand="0" w:oddHBand="1" w:evenHBand="0" w:firstRowFirstColumn="0" w:firstRowLastColumn="0" w:lastRowFirstColumn="0" w:lastRowLastColumn="0"/>
+        </w:trPr>
+        <w:tc>
+          <w:tcPr>
+            <w:cnfStyle w:val="001000000000" w:firstRow="0" w:lastRow="0" w:firstColumn="1" w:lastColumn="0" w:oddVBand="0" w:evenVBand="0" w:oddHBand="0" w:evenHBand="0" w:firstRowFirstColumn="0" w:firstRowLastColumn="0" w:lastRowFirstColumn="0" w:lastRowLastColumn="0"/>
+            <w:tcW w:w="4675" w:type="dxa"/>
+            <w:vAlign w:val="center"/>
+          </w:tcPr>
+          <w:p>
+            <w:pPr>
+              <w:bidi/>
+              <w:jc w:val="center"/>
+              <w:rPr>
+                <w:rtl/>
+              </w:rPr>
+            </w:pPr>
+            <w:r>
+              <w:t>Line</w:t>
+            </w:r>
+          </w:p>
+        </w:tc>
+        <w:tc>
+          <w:tcPr>
+            <w:tcW w:w="4675" w:type="dxa"/>
+            <w:vAlign w:val="center"/>
+          </w:tcPr>
+          <w:p>
+            <w:pPr>
+              <w:bidi/>
+              <w:jc w:val="center"/>
+              <w:cnfStyle w:val="000000100000" w:firstRow="0" w:lastRow="0" w:firstColumn="0" w:lastColumn="0" w:oddVBand="0" w:evenVBand="0" w:oddHBand="1" w:evenHBand="0" w:firstRowFirstColumn="0" w:firstRowLastColumn="0" w:lastRowFirstColumn="0" w:lastRowLastColumn="0"/>
+            </w:pPr>
+            <w:r>
+              <w:rPr>
+                <w:rFonts w:hint="cs"/>
+                <w:rtl/>
+              </w:rPr>
+              <w:t xml:space="preserve">کرنل </w:t>
+            </w:r>
+            <w:r>
+              <w:t>RBF</w:t>
+            </w:r>
+          </w:p>
+        </w:tc>
+      </w:tr>
+      <w:tr>
+        <w:tc>
+          <w:tcPr>
+            <w:cnfStyle w:val="001000000000" w:firstRow="0" w:lastRow="0" w:firstColumn="1" w:lastColumn="0" w:oddVBand="0" w:evenVBand="0" w:oddHBand="0" w:evenHBand="0" w:firstRowFirstColumn="0" w:firstRowLastColumn="0" w:lastRowFirstColumn="0" w:lastRowLastColumn="0"/>
+            <w:tcW w:w="4675" w:type="dxa"/>
+            <w:vAlign w:val="center"/>
+          </w:tcPr>
+          <w:p>
+            <w:pPr>
+              <w:bidi/>
+              <w:jc w:val="center"/>
+              <w:rPr>
+                <w:rtl/>
+              </w:rPr>
+            </w:pPr>
+            <w:r>
+              <w:t>Serve</w:t>
+            </w:r>
+          </w:p>
+        </w:tc>
+        <w:tc>
+          <w:tcPr>
+            <w:tcW w:w="4675" w:type="dxa"/>
+            <w:vAlign w:val="center"/>
+          </w:tcPr>
+          <w:p>
+            <w:pPr>
+              <w:bidi/>
+              <w:jc w:val="center"/>
+              <w:cnfStyle w:val="000000000000" w:firstRow="0" w:lastRow="0" w:firstColumn="0" w:lastColumn="0" w:oddVBand="0" w:evenVBand="0" w:oddHBand="0" w:evenHBand="0" w:firstRowFirstColumn="0" w:firstRowLastColumn="0" w:lastRowFirstColumn="0" w:lastRowLastColumn="0"/>
+              <w:rPr>
+                <w:rFonts w:hint="cs"/>
+                <w:rtl/>
+                <w:lang w:bidi="fa-IR"/>
+              </w:rPr>
+            </w:pPr>
+            <w:r>
+              <w:rPr>
+                <w:rFonts w:hint="cs"/>
+                <w:rtl/>
+                <w:lang w:bidi="fa-IR"/>
+              </w:rPr>
+              <w:t>کرنل خطی</w:t>
+            </w:r>
+          </w:p>
+        </w:tc>
+      </w:tr>
+    </w:tbl>
+    <w:p>
+      <w:pPr>
+        <w:bidi/>
+        <w:jc w:val="both"/>
+        <w:rPr>
+          <w:rtl/>
+        </w:rPr>
+      </w:pPr>
+    </w:p>
+    <w:p>
+      <w:pPr>
+        <w:bidi/>
+        <w:jc w:val="both"/>
+        <w:rPr>
+          <w:rFonts w:hint="cs"/>
+          <w:rtl/>
+        </w:rPr>
+      </w:pPr>
+      <w:r>
+        <w:rPr>
+          <w:rFonts w:hint="cs"/>
+          <w:rtl/>
+        </w:rPr>
+        <w:t>صحت هر دسته‌بند</w:t>
+      </w:r>
+      <w:r>
+        <w:rPr>
+          <w:rFonts w:hint="cs"/>
+          <w:rtl/>
+        </w:rPr>
+        <w:t xml:space="preserve"> و صحت کلی</w:t>
+      </w:r>
+      <w:r>
+        <w:rPr>
+          <w:rFonts w:hint="cs"/>
+          <w:rtl/>
+        </w:rPr>
+        <w:t xml:space="preserve"> در جدول زیر آورده شده است:</w:t>
+      </w:r>
+    </w:p>
+    <w:tbl>
+      <w:tblPr>
+        <w:tblStyle w:val="GridTable5Dark-Accent2"/>
+        <w:bidiVisual/>
+        <w:tblW w:w="0" w:type="auto"/>
+        <w:tblInd w:w="10" w:type="dxa"/>
+        <w:tblLook w:val="04E0" w:firstRow="1" w:lastRow="1" w:firstColumn="1" w:lastColumn="0" w:noHBand="0" w:noVBand="1"/>
+      </w:tblPr>
+      <w:tblGrid>
+        <w:gridCol w:w="1558"/>
+        <w:gridCol w:w="2593"/>
+        <w:gridCol w:w="2595"/>
+        <w:gridCol w:w="2594"/>
+      </w:tblGrid>
+      <w:tr>
+        <w:trPr>
+          <w:cnfStyle w:val="100000000000" w:firstRow="1" w:lastRow="0" w:firstColumn="0" w:lastColumn="0" w:oddVBand="0" w:evenVBand="0" w:oddHBand="0" w:evenHBand="0" w:firstRowFirstColumn="0" w:firstRowLastColumn="0" w:lastRowFirstColumn="0" w:lastRowLastColumn="0"/>
+        </w:trPr>
+        <w:tc>
+          <w:tcPr>
+            <w:cnfStyle w:val="001000000000" w:firstRow="0" w:lastRow="0" w:firstColumn="1" w:lastColumn="0" w:oddVBand="0" w:evenVBand="0" w:oddHBand="0" w:evenHBand="0" w:firstRowFirstColumn="0" w:firstRowLastColumn="0" w:lastRowFirstColumn="0" w:lastRowLastColumn="0"/>
+            <w:tcW w:w="1558" w:type="dxa"/>
+            <w:vAlign w:val="center"/>
+          </w:tcPr>
+          <w:p>
+            <w:pPr>
+              <w:bidi/>
+              <w:jc w:val="center"/>
+              <w:rPr>
+                <w:rtl/>
+              </w:rPr>
+            </w:pPr>
+            <w:r>
+              <w:rPr>
+                <w:rFonts w:hint="cs"/>
+                <w:rtl/>
+              </w:rPr>
+              <w:t>کلمه</w:t>
+            </w:r>
+          </w:p>
+        </w:tc>
+        <w:tc>
+          <w:tcPr>
+            <w:tcW w:w="2595" w:type="dxa"/>
+            <w:vAlign w:val="center"/>
+          </w:tcPr>
+          <w:p>
+            <w:pPr>
+              <w:bidi/>
+              <w:jc w:val="center"/>
+              <w:cnfStyle w:val="100000000000" w:firstRow="1" w:lastRow="0" w:firstColumn="0" w:lastColumn="0" w:oddVBand="0" w:evenVBand="0" w:oddHBand="0" w:evenHBand="0" w:firstRowFirstColumn="0" w:firstRowLastColumn="0" w:lastRowFirstColumn="0" w:lastRowLastColumn="0"/>
+              <w:rPr>
+                <w:rtl/>
+              </w:rPr>
+            </w:pPr>
+            <w:r>
+              <w:rPr>
+                <w:rFonts w:hint="cs"/>
+                <w:rtl/>
+              </w:rPr>
+              <w:t>مجموعه آموزش</w:t>
+            </w:r>
+          </w:p>
+        </w:tc>
+        <w:tc>
+          <w:tcPr>
+            <w:tcW w:w="2596" w:type="dxa"/>
+            <w:vAlign w:val="center"/>
+          </w:tcPr>
+          <w:p>
+            <w:pPr>
+              <w:bidi/>
+              <w:jc w:val="center"/>
+              <w:cnfStyle w:val="100000000000" w:firstRow="1" w:lastRow="0" w:firstColumn="0" w:lastColumn="0" w:oddVBand="0" w:evenVBand="0" w:oddHBand="0" w:evenHBand="0" w:firstRowFirstColumn="0" w:firstRowLastColumn="0" w:lastRowFirstColumn="0" w:lastRowLastColumn="0"/>
+              <w:rPr>
+                <w:rtl/>
+              </w:rPr>
+            </w:pPr>
+            <w:r>
+              <w:rPr>
+                <w:rFonts w:hint="cs"/>
+                <w:rtl/>
+              </w:rPr>
+              <w:t>مجموعه اعتبارسنجی</w:t>
+            </w:r>
+          </w:p>
+        </w:tc>
+        <w:tc>
+          <w:tcPr>
+            <w:tcW w:w="2596" w:type="dxa"/>
+            <w:vAlign w:val="center"/>
+          </w:tcPr>
+          <w:p>
+            <w:pPr>
+              <w:bidi/>
+              <w:jc w:val="center"/>
+              <w:cnfStyle w:val="100000000000" w:firstRow="1" w:lastRow="0" w:firstColumn="0" w:lastColumn="0" w:oddVBand="0" w:evenVBand="0" w:oddHBand="0" w:evenHBand="0" w:firstRowFirstColumn="0" w:firstRowLastColumn="0" w:lastRowFirstColumn="0" w:lastRowLastColumn="0"/>
+              <w:rPr>
+                <w:rtl/>
+              </w:rPr>
+            </w:pPr>
+            <w:r>
+              <w:rPr>
+                <w:rFonts w:hint="cs"/>
+                <w:rtl/>
+              </w:rPr>
+              <w:t>مجموعه آزمون</w:t>
+            </w:r>
+          </w:p>
+        </w:tc>
+      </w:tr>
+      <w:tr>
+        <w:trPr>
+          <w:cnfStyle w:val="000000100000" w:firstRow="0" w:lastRow="0" w:firstColumn="0" w:lastColumn="0" w:oddVBand="0" w:evenVBand="0" w:oddHBand="1" w:evenHBand="0" w:firstRowFirstColumn="0" w:firstRowLastColumn="0" w:lastRowFirstColumn="0" w:lastRowLastColumn="0"/>
+        </w:trPr>
+        <w:tc>
+          <w:tcPr>
+            <w:cnfStyle w:val="001000000000" w:firstRow="0" w:lastRow="0" w:firstColumn="1" w:lastColumn="0" w:oddVBand="0" w:evenVBand="0" w:oddHBand="0" w:evenHBand="0" w:firstRowFirstColumn="0" w:firstRowLastColumn="0" w:lastRowFirstColumn="0" w:lastRowLastColumn="0"/>
+            <w:tcW w:w="1558" w:type="dxa"/>
+            <w:vAlign w:val="center"/>
+          </w:tcPr>
+          <w:p>
+            <w:pPr>
+              <w:bidi/>
+              <w:jc w:val="center"/>
+            </w:pPr>
+            <w:r>
+              <w:t>Hard</w:t>
+            </w:r>
+          </w:p>
+        </w:tc>
+        <w:tc>
+          <w:tcPr>
+            <w:tcW w:w="2595" w:type="dxa"/>
+            <w:vAlign w:val="center"/>
+          </w:tcPr>
+          <w:p>
+            <w:pPr>
+              <w:bidi/>
+              <w:jc w:val="center"/>
+              <w:cnfStyle w:val="000000100000" w:firstRow="0" w:lastRow="0" w:firstColumn="0" w:lastColumn="0" w:oddVBand="0" w:evenVBand="0" w:oddHBand="1" w:evenHBand="0" w:firstRowFirstColumn="0" w:firstRowLastColumn="0" w:lastRowFirstColumn="0" w:lastRowLastColumn="0"/>
+              <w:rPr>
+                <w:rFonts w:hint="cs"/>
+                <w:rtl/>
+                <w:lang w:bidi="fa-IR"/>
+              </w:rPr>
+            </w:pPr>
+            <w:r>
+              <w:rPr>
+                <w:rFonts w:hint="cs"/>
+                <w:rtl/>
+                <w:lang w:bidi="fa-IR"/>
+              </w:rPr>
+              <w:t>100.00٪</w:t>
+            </w:r>
+          </w:p>
+        </w:tc>
+        <w:tc>
+          <w:tcPr>
+            <w:tcW w:w="2596" w:type="dxa"/>
+            <w:vAlign w:val="center"/>
+          </w:tcPr>
+          <w:p>
+            <w:pPr>
+              <w:bidi/>
+              <w:jc w:val="center"/>
+              <w:cnfStyle w:val="000000100000" w:firstRow="0" w:lastRow="0" w:firstColumn="0" w:lastColumn="0" w:oddVBand="0" w:evenVBand="0" w:oddHBand="1" w:evenHBand="0" w:firstRowFirstColumn="0" w:firstRowLastColumn="0" w:lastRowFirstColumn="0" w:lastRowLastColumn="0"/>
+              <w:rPr>
+                <w:rtl/>
+              </w:rPr>
+            </w:pPr>
+            <w:r>
+              <w:rPr>
+                <w:rFonts w:hint="cs"/>
+                <w:rtl/>
+                <w:lang w:bidi="fa-IR"/>
+              </w:rPr>
+              <w:t>100.00٪</w:t>
+            </w:r>
+          </w:p>
+        </w:tc>
+        <w:tc>
+          <w:tcPr>
+            <w:tcW w:w="2596" w:type="dxa"/>
+            <w:vAlign w:val="center"/>
+          </w:tcPr>
+          <w:p>
+            <w:pPr>
+              <w:bidi/>
+              <w:jc w:val="center"/>
+              <w:cnfStyle w:val="000000100000" w:firstRow="0" w:lastRow="0" w:firstColumn="0" w:lastColumn="0" w:oddVBand="0" w:evenVBand="0" w:oddHBand="1" w:evenHBand="0" w:firstRowFirstColumn="0" w:firstRowLastColumn="0" w:lastRowFirstColumn="0" w:lastRowLastColumn="0"/>
+              <w:rPr>
+                <w:rtl/>
+              </w:rPr>
+            </w:pPr>
+            <w:r>
+              <w:rPr>
+                <w:rFonts w:hint="cs"/>
+                <w:rtl/>
+                <w:lang w:bidi="fa-IR"/>
+              </w:rPr>
+              <w:t>100.00٪</w:t>
+            </w:r>
+          </w:p>
+        </w:tc>
+      </w:tr>
+      <w:tr>
+        <w:tc>
+          <w:tcPr>
+            <w:cnfStyle w:val="001000000000" w:firstRow="0" w:lastRow="0" w:firstColumn="1" w:lastColumn="0" w:oddVBand="0" w:evenVBand="0" w:oddHBand="0" w:evenHBand="0" w:firstRowFirstColumn="0" w:firstRowLastColumn="0" w:lastRowFirstColumn="0" w:lastRowLastColumn="0"/>
+            <w:tcW w:w="1558" w:type="dxa"/>
+            <w:vAlign w:val="center"/>
+          </w:tcPr>
+          <w:p>
+            <w:pPr>
+              <w:bidi/>
+              <w:jc w:val="center"/>
+              <w:rPr>
+                <w:rtl/>
+              </w:rPr>
+            </w:pPr>
+            <w:r>
+              <w:t>Interest</w:t>
+            </w:r>
+          </w:p>
+        </w:tc>
+        <w:tc>
+          <w:tcPr>
+            <w:tcW w:w="2595" w:type="dxa"/>
+            <w:vAlign w:val="center"/>
+          </w:tcPr>
+          <w:p>
+            <w:pPr>
+              <w:bidi/>
+              <w:jc w:val="center"/>
+              <w:cnfStyle w:val="000000000000" w:firstRow="0" w:lastRow="0" w:firstColumn="0" w:lastColumn="0" w:oddVBand="0" w:evenVBand="0" w:oddHBand="0" w:evenHBand="0" w:firstRowFirstColumn="0" w:firstRowLastColumn="0" w:lastRowFirstColumn="0" w:lastRowLastColumn="0"/>
+              <w:rPr>
+                <w:rtl/>
+              </w:rPr>
+            </w:pPr>
+            <w:r>
+              <w:rPr>
+                <w:rFonts w:hint="cs"/>
+                <w:rtl/>
+                <w:lang w:bidi="fa-IR"/>
+              </w:rPr>
+              <w:t>100.00٪</w:t>
+            </w:r>
+          </w:p>
+        </w:tc>
+        <w:tc>
+          <w:tcPr>
+            <w:tcW w:w="2596" w:type="dxa"/>
+            <w:vAlign w:val="center"/>
+          </w:tcPr>
+          <w:p>
+            <w:pPr>
+              <w:bidi/>
+              <w:jc w:val="center"/>
+              <w:cnfStyle w:val="000000000000" w:firstRow="0" w:lastRow="0" w:firstColumn="0" w:lastColumn="0" w:oddVBand="0" w:evenVBand="0" w:oddHBand="0" w:evenHBand="0" w:firstRowFirstColumn="0" w:firstRowLastColumn="0" w:lastRowFirstColumn="0" w:lastRowLastColumn="0"/>
+              <w:rPr>
+                <w:rtl/>
+              </w:rPr>
+            </w:pPr>
+            <w:r>
+              <w:rPr>
+                <w:rFonts w:hint="cs"/>
+                <w:rtl/>
+                <w:lang w:bidi="fa-IR"/>
+              </w:rPr>
+              <w:t>91.69</w:t>
+            </w:r>
+            <w:r>
+              <w:rPr>
+                <w:rFonts w:hint="cs"/>
+                <w:rtl/>
+                <w:lang w:bidi="fa-IR"/>
+              </w:rPr>
+              <w:t>٪</w:t>
+            </w:r>
+          </w:p>
+        </w:tc>
+        <w:tc>
+          <w:tcPr>
+            <w:tcW w:w="2596" w:type="dxa"/>
+            <w:vAlign w:val="center"/>
+          </w:tcPr>
+          <w:p>
+            <w:pPr>
+              <w:bidi/>
+              <w:jc w:val="center"/>
+              <w:cnfStyle w:val="000000000000" w:firstRow="0" w:lastRow="0" w:firstColumn="0" w:lastColumn="0" w:oddVBand="0" w:evenVBand="0" w:oddHBand="0" w:evenHBand="0" w:firstRowFirstColumn="0" w:firstRowLastColumn="0" w:lastRowFirstColumn="0" w:lastRowLastColumn="0"/>
+              <w:rPr>
+                <w:rtl/>
+              </w:rPr>
+            </w:pPr>
+            <w:r>
+              <w:rPr>
+                <w:rFonts w:hint="cs"/>
+                <w:rtl/>
+                <w:lang w:bidi="fa-IR"/>
+              </w:rPr>
+              <w:t>89.92</w:t>
+            </w:r>
+            <w:r>
+              <w:rPr>
+                <w:rFonts w:hint="cs"/>
+                <w:rtl/>
+                <w:lang w:bidi="fa-IR"/>
+              </w:rPr>
+              <w:t>٪</w:t>
+            </w:r>
+          </w:p>
+        </w:tc>
+      </w:tr>
+      <w:tr>
+        <w:trPr>
+          <w:cnfStyle w:val="000000100000" w:firstRow="0" w:lastRow="0" w:firstColumn="0" w:lastColumn="0" w:oddVBand="0" w:evenVBand="0" w:oddHBand="1" w:evenHBand="0" w:firstRowFirstColumn="0" w:firstRowLastColumn="0" w:lastRowFirstColumn="0" w:lastRowLastColumn="0"/>
+        </w:trPr>
+        <w:tc>
+          <w:tcPr>
+            <w:cnfStyle w:val="001000000000" w:firstRow="0" w:lastRow="0" w:firstColumn="1" w:lastColumn="0" w:oddVBand="0" w:evenVBand="0" w:oddHBand="0" w:evenHBand="0" w:firstRowFirstColumn="0" w:firstRowLastColumn="0" w:lastRowFirstColumn="0" w:lastRowLastColumn="0"/>
+            <w:tcW w:w="1558" w:type="dxa"/>
+            <w:vAlign w:val="center"/>
+          </w:tcPr>
+          <w:p>
+            <w:pPr>
+              <w:bidi/>
+              <w:jc w:val="center"/>
+              <w:rPr>
+                <w:rtl/>
+              </w:rPr>
+            </w:pPr>
+            <w:r>
+              <w:t>Line</w:t>
+            </w:r>
+          </w:p>
+        </w:tc>
+        <w:tc>
+          <w:tcPr>
+            <w:tcW w:w="2595" w:type="dxa"/>
+            <w:vAlign w:val="center"/>
+          </w:tcPr>
+          <w:p>
+            <w:pPr>
+              <w:bidi/>
+              <w:jc w:val="center"/>
+              <w:cnfStyle w:val="000000100000" w:firstRow="0" w:lastRow="0" w:firstColumn="0" w:lastColumn="0" w:oddVBand="0" w:evenVBand="0" w:oddHBand="1" w:evenHBand="0" w:firstRowFirstColumn="0" w:firstRowLastColumn="0" w:lastRowFirstColumn="0" w:lastRowLastColumn="0"/>
+              <w:rPr>
+                <w:rtl/>
+              </w:rPr>
+            </w:pPr>
+            <w:r>
+              <w:rPr>
+                <w:rFonts w:hint="cs"/>
+                <w:rtl/>
+                <w:lang w:bidi="fa-IR"/>
+              </w:rPr>
+              <w:t>97.38</w:t>
+            </w:r>
+            <w:r>
+              <w:rPr>
+                <w:rFonts w:hint="cs"/>
+                <w:rtl/>
+                <w:lang w:bidi="fa-IR"/>
+              </w:rPr>
+              <w:t>٪</w:t>
+            </w:r>
+          </w:p>
+        </w:tc>
+        <w:tc>
+          <w:tcPr>
+            <w:tcW w:w="2596" w:type="dxa"/>
+            <w:vAlign w:val="center"/>
+          </w:tcPr>
+          <w:p>
+            <w:pPr>
+              <w:bidi/>
+              <w:jc w:val="center"/>
+              <w:cnfStyle w:val="000000100000" w:firstRow="0" w:lastRow="0" w:firstColumn="0" w:lastColumn="0" w:oddVBand="0" w:evenVBand="0" w:oddHBand="1" w:evenHBand="0" w:firstRowFirstColumn="0" w:firstRowLastColumn="0" w:lastRowFirstColumn="0" w:lastRowLastColumn="0"/>
+              <w:rPr>
+                <w:rtl/>
+              </w:rPr>
+            </w:pPr>
+            <w:r>
+              <w:rPr>
+                <w:rFonts w:hint="cs"/>
+                <w:rtl/>
+                <w:lang w:bidi="fa-IR"/>
+              </w:rPr>
+              <w:t>92.59</w:t>
+            </w:r>
+            <w:r>
+              <w:rPr>
+                <w:rFonts w:hint="cs"/>
+                <w:rtl/>
+                <w:lang w:bidi="fa-IR"/>
+              </w:rPr>
+              <w:t>٪</w:t>
+            </w:r>
+          </w:p>
+        </w:tc>
+        <w:tc>
+          <w:tcPr>
+            <w:tcW w:w="2596" w:type="dxa"/>
+            <w:vAlign w:val="center"/>
+          </w:tcPr>
+          <w:p>
+            <w:pPr>
+              <w:bidi/>
+              <w:jc w:val="center"/>
+              <w:cnfStyle w:val="000000100000" w:firstRow="0" w:lastRow="0" w:firstColumn="0" w:lastColumn="0" w:oddVBand="0" w:evenVBand="0" w:oddHBand="1" w:evenHBand="0" w:firstRowFirstColumn="0" w:firstRowLastColumn="0" w:lastRowFirstColumn="0" w:lastRowLastColumn="0"/>
+              <w:rPr>
+                <w:rtl/>
+              </w:rPr>
+            </w:pPr>
+            <w:r>
+              <w:rPr>
+                <w:rFonts w:hint="cs"/>
+                <w:rtl/>
+                <w:lang w:bidi="fa-IR"/>
+              </w:rPr>
+              <w:t>94.49</w:t>
+            </w:r>
+            <w:r>
+              <w:rPr>
+                <w:rFonts w:hint="cs"/>
+                <w:rtl/>
+                <w:lang w:bidi="fa-IR"/>
+              </w:rPr>
+              <w:t>٪</w:t>
+            </w:r>
+          </w:p>
+        </w:tc>
+      </w:tr>
+      <w:tr>
+        <w:tc>
+          <w:tcPr>
+            <w:cnfStyle w:val="001000000000" w:firstRow="0" w:lastRow="0" w:firstColumn="1" w:lastColumn="0" w:oddVBand="0" w:evenVBand="0" w:oddHBand="0" w:evenHBand="0" w:firstRowFirstColumn="0" w:firstRowLastColumn="0" w:lastRowFirstColumn="0" w:lastRowLastColumn="0"/>
+            <w:tcW w:w="1558" w:type="dxa"/>
+            <w:vAlign w:val="center"/>
+          </w:tcPr>
+          <w:p>
+            <w:pPr>
+              <w:bidi/>
+              <w:jc w:val="center"/>
+              <w:rPr>
+                <w:rtl/>
+              </w:rPr>
+            </w:pPr>
+            <w:r>
+              <w:lastRenderedPageBreak/>
+              <w:t>Serve</w:t>
+            </w:r>
+          </w:p>
+        </w:tc>
+        <w:tc>
+          <w:tcPr>
+            <w:tcW w:w="2595" w:type="dxa"/>
+            <w:vAlign w:val="center"/>
+          </w:tcPr>
+          <w:p>
+            <w:pPr>
+              <w:bidi/>
+              <w:jc w:val="center"/>
+              <w:cnfStyle w:val="000000000000" w:firstRow="0" w:lastRow="0" w:firstColumn="0" w:lastColumn="0" w:oddVBand="0" w:evenVBand="0" w:oddHBand="0" w:evenHBand="0" w:firstRowFirstColumn="0" w:firstRowLastColumn="0" w:lastRowFirstColumn="0" w:lastRowLastColumn="0"/>
+              <w:rPr>
+                <w:rtl/>
+              </w:rPr>
+            </w:pPr>
+            <w:r>
+              <w:rPr>
+                <w:rFonts w:hint="cs"/>
+                <w:rtl/>
+                <w:lang w:bidi="fa-IR"/>
+              </w:rPr>
+              <w:t>100.00٪</w:t>
+            </w:r>
+          </w:p>
+        </w:tc>
+        <w:tc>
+          <w:tcPr>
+            <w:tcW w:w="2596" w:type="dxa"/>
+            <w:vAlign w:val="center"/>
+          </w:tcPr>
+          <w:p>
+            <w:pPr>
+              <w:bidi/>
+              <w:jc w:val="center"/>
+              <w:cnfStyle w:val="000000000000" w:firstRow="0" w:lastRow="0" w:firstColumn="0" w:lastColumn="0" w:oddVBand="0" w:evenVBand="0" w:oddHBand="0" w:evenHBand="0" w:firstRowFirstColumn="0" w:firstRowLastColumn="0" w:lastRowFirstColumn="0" w:lastRowLastColumn="0"/>
+              <w:rPr>
+                <w:rtl/>
+              </w:rPr>
+            </w:pPr>
+            <w:r>
+              <w:rPr>
+                <w:rFonts w:hint="cs"/>
+                <w:rtl/>
+                <w:lang w:bidi="fa-IR"/>
+              </w:rPr>
+              <w:t>100.00٪</w:t>
+            </w:r>
+          </w:p>
+        </w:tc>
+        <w:tc>
+          <w:tcPr>
+            <w:tcW w:w="2596" w:type="dxa"/>
+            <w:vAlign w:val="center"/>
+          </w:tcPr>
+          <w:p>
+            <w:pPr>
+              <w:bidi/>
+              <w:jc w:val="center"/>
+              <w:cnfStyle w:val="000000000000" w:firstRow="0" w:lastRow="0" w:firstColumn="0" w:lastColumn="0" w:oddVBand="0" w:evenVBand="0" w:oddHBand="0" w:evenHBand="0" w:firstRowFirstColumn="0" w:firstRowLastColumn="0" w:lastRowFirstColumn="0" w:lastRowLastColumn="0"/>
+              <w:rPr>
+                <w:rtl/>
+              </w:rPr>
+            </w:pPr>
+            <w:r>
+              <w:rPr>
+                <w:rFonts w:hint="cs"/>
+                <w:rtl/>
+                <w:lang w:bidi="fa-IR"/>
+              </w:rPr>
+              <w:t>100.00٪</w:t>
+            </w:r>
+          </w:p>
+        </w:tc>
+      </w:tr>
+      <w:tr>
+        <w:trPr>
+          <w:cnfStyle w:val="010000000000" w:firstRow="0" w:lastRow="1" w:firstColumn="0" w:lastColumn="0" w:oddVBand="0" w:evenVBand="0" w:oddHBand="0" w:evenHBand="0" w:firstRowFirstColumn="0" w:firstRowLastColumn="0" w:lastRowFirstColumn="0" w:lastRowLastColumn="0"/>
+        </w:trPr>
+        <w:tc>
+          <w:tcPr>
+            <w:cnfStyle w:val="001000000000" w:firstRow="0" w:lastRow="0" w:firstColumn="1" w:lastColumn="0" w:oddVBand="0" w:evenVBand="0" w:oddHBand="0" w:evenHBand="0" w:firstRowFirstColumn="0" w:firstRowLastColumn="0" w:lastRowFirstColumn="0" w:lastRowLastColumn="0"/>
+            <w:tcW w:w="1558" w:type="dxa"/>
+            <w:vAlign w:val="center"/>
+          </w:tcPr>
+          <w:p>
+            <w:pPr>
+              <w:bidi/>
+              <w:jc w:val="center"/>
+              <w:rPr>
+                <w:rFonts w:hint="cs"/>
+                <w:lang w:bidi="fa-IR"/>
+              </w:rPr>
+            </w:pPr>
+            <w:r>
+              <w:rPr>
+                <w:rFonts w:hint="cs"/>
+                <w:rtl/>
+                <w:lang w:bidi="fa-IR"/>
+              </w:rPr>
+              <w:t>کلی</w:t>
+            </w:r>
+          </w:p>
+        </w:tc>
+        <w:tc>
+          <w:tcPr>
+            <w:tcW w:w="2595" w:type="dxa"/>
+            <w:vAlign w:val="center"/>
+          </w:tcPr>
+          <w:p>
+            <w:pPr>
+              <w:bidi/>
+              <w:jc w:val="center"/>
+              <w:cnfStyle w:val="010000000000" w:firstRow="0" w:lastRow="1" w:firstColumn="0" w:lastColumn="0" w:oddVBand="0" w:evenVBand="0" w:oddHBand="0" w:evenHBand="0" w:firstRowFirstColumn="0" w:firstRowLastColumn="0" w:lastRowFirstColumn="0" w:lastRowLastColumn="0"/>
+              <w:rPr>
+                <w:rtl/>
+              </w:rPr>
+            </w:pPr>
+            <w:r>
+              <w:rPr>
+                <w:rFonts w:hint="cs"/>
+                <w:rtl/>
+                <w:lang w:bidi="fa-IR"/>
+              </w:rPr>
+              <w:t>99.38</w:t>
+            </w:r>
+            <w:r>
+              <w:rPr>
+                <w:rFonts w:hint="cs"/>
+                <w:rtl/>
+                <w:lang w:bidi="fa-IR"/>
+              </w:rPr>
+              <w:t>٪</w:t>
+            </w:r>
+          </w:p>
+        </w:tc>
+        <w:tc>
+          <w:tcPr>
+            <w:tcW w:w="2596" w:type="dxa"/>
+            <w:vAlign w:val="center"/>
+          </w:tcPr>
+          <w:p>
+            <w:pPr>
+              <w:bidi/>
+              <w:jc w:val="center"/>
+              <w:cnfStyle w:val="010000000000" w:firstRow="0" w:lastRow="1" w:firstColumn="0" w:lastColumn="0" w:oddVBand="0" w:evenVBand="0" w:oddHBand="0" w:evenHBand="0" w:firstRowFirstColumn="0" w:firstRowLastColumn="0" w:lastRowFirstColumn="0" w:lastRowLastColumn="0"/>
+              <w:rPr>
+                <w:rtl/>
+              </w:rPr>
+            </w:pPr>
+            <w:r>
+              <w:rPr>
+                <w:rFonts w:hint="cs"/>
+                <w:rtl/>
+                <w:lang w:bidi="fa-IR"/>
+              </w:rPr>
+              <w:t>96.12</w:t>
+            </w:r>
+            <w:r>
+              <w:rPr>
+                <w:rFonts w:hint="cs"/>
+                <w:rtl/>
+                <w:lang w:bidi="fa-IR"/>
+              </w:rPr>
+              <w:t>٪</w:t>
+            </w:r>
+          </w:p>
+        </w:tc>
+        <w:tc>
+          <w:tcPr>
+            <w:tcW w:w="2596" w:type="dxa"/>
+            <w:vAlign w:val="center"/>
+          </w:tcPr>
+          <w:p>
+            <w:pPr>
+              <w:bidi/>
+              <w:jc w:val="center"/>
+              <w:cnfStyle w:val="010000000000" w:firstRow="0" w:lastRow="1" w:firstColumn="0" w:lastColumn="0" w:oddVBand="0" w:evenVBand="0" w:oddHBand="0" w:evenHBand="0" w:firstRowFirstColumn="0" w:firstRowLastColumn="0" w:lastRowFirstColumn="0" w:lastRowLastColumn="0"/>
+              <w:rPr>
+                <w:rtl/>
+              </w:rPr>
+            </w:pPr>
+            <w:r>
+              <w:rPr>
+                <w:rFonts w:hint="cs"/>
+                <w:rtl/>
+                <w:lang w:bidi="fa-IR"/>
+              </w:rPr>
+              <w:t>96.17</w:t>
+            </w:r>
+            <w:r>
+              <w:rPr>
+                <w:rFonts w:hint="cs"/>
+                <w:rtl/>
+                <w:lang w:bidi="fa-IR"/>
+              </w:rPr>
+              <w:t>٪</w:t>
+            </w:r>
+          </w:p>
+        </w:tc>
+      </w:tr>
+    </w:tbl>
+    <w:p>
+      <w:pPr>
+        <w:bidi/>
+        <w:jc w:val="both"/>
+        <w:rPr>
+          <w:rtl/>
+        </w:rPr>
+      </w:pPr>
+    </w:p>
+    <w:p>
+      <w:pPr>
+        <w:bidi/>
+        <w:jc w:val="both"/>
+        <w:rPr>
+          <w:rFonts w:hint="cs"/>
+          <w:rtl/>
+          <w:lang w:bidi="fa-IR"/>
+        </w:rPr>
+      </w:pPr>
+      <w:r>
+        <w:rPr>
+          <w:rFonts w:hint="cs"/>
+          <w:rtl/>
+        </w:rPr>
+        <w:t xml:space="preserve">دقت </w:t>
+      </w:r>
+      <w:r>
+        <w:t>F1</w:t>
+      </w:r>
+      <w:r>
+        <w:rPr>
+          <w:rFonts w:hint="cs"/>
+          <w:rtl/>
+          <w:lang w:bidi="fa-IR"/>
+        </w:rPr>
+        <w:t xml:space="preserve"> هر دسته‌بند و دقت </w:t>
+      </w:r>
+      <w:r>
+        <w:rPr>
+          <w:lang w:bidi="fa-IR"/>
+        </w:rPr>
+        <w:t>F1</w:t>
+      </w:r>
+      <w:r>
+        <w:rPr>
+          <w:rFonts w:hint="cs"/>
+          <w:rtl/>
+          <w:lang w:bidi="fa-IR"/>
+        </w:rPr>
+        <w:t xml:space="preserve"> کلی در جدول زیر آورده شده است:</w:t>
+      </w:r>
+    </w:p>
+    <w:tbl>
+      <w:tblPr>
+        <w:tblStyle w:val="GridTable5Dark-Accent2"/>
+        <w:bidiVisual/>
+        <w:tblW w:w="0" w:type="auto"/>
+        <w:tblInd w:w="10" w:type="dxa"/>
+        <w:tblLook w:val="04E0" w:firstRow="1" w:lastRow="1" w:firstColumn="1" w:lastColumn="0" w:noHBand="0" w:noVBand="1"/>
+      </w:tblPr>
+      <w:tblGrid>
+        <w:gridCol w:w="1558"/>
+        <w:gridCol w:w="2593"/>
+        <w:gridCol w:w="2595"/>
+        <w:gridCol w:w="2594"/>
+      </w:tblGrid>
+      <w:tr>
+        <w:trPr>
+          <w:cnfStyle w:val="100000000000" w:firstRow="1" w:lastRow="0" w:firstColumn="0" w:lastColumn="0" w:oddVBand="0" w:evenVBand="0" w:oddHBand="0" w:evenHBand="0" w:firstRowFirstColumn="0" w:firstRowLastColumn="0" w:lastRowFirstColumn="0" w:lastRowLastColumn="0"/>
+        </w:trPr>
+        <w:tc>
+          <w:tcPr>
+            <w:cnfStyle w:val="001000000000" w:firstRow="0" w:lastRow="0" w:firstColumn="1" w:lastColumn="0" w:oddVBand="0" w:evenVBand="0" w:oddHBand="0" w:evenHBand="0" w:firstRowFirstColumn="0" w:firstRowLastColumn="0" w:lastRowFirstColumn="0" w:lastRowLastColumn="0"/>
+            <w:tcW w:w="1558" w:type="dxa"/>
+            <w:vAlign w:val="center"/>
+          </w:tcPr>
+          <w:p>
+            <w:pPr>
+              <w:bidi/>
+              <w:jc w:val="center"/>
+              <w:rPr>
+                <w:rtl/>
+              </w:rPr>
+            </w:pPr>
+            <w:r>
+              <w:rPr>
+                <w:rFonts w:hint="cs"/>
+                <w:rtl/>
+              </w:rPr>
+              <w:t>کلمه</w:t>
+            </w:r>
+          </w:p>
+        </w:tc>
+        <w:tc>
+          <w:tcPr>
+            <w:tcW w:w="2595" w:type="dxa"/>
+            <w:vAlign w:val="center"/>
+          </w:tcPr>
+          <w:p>
+            <w:pPr>
+              <w:bidi/>
+              <w:jc w:val="center"/>
+              <w:cnfStyle w:val="100000000000" w:firstRow="1" w:lastRow="0" w:firstColumn="0" w:lastColumn="0" w:oddVBand="0" w:evenVBand="0" w:oddHBand="0" w:evenHBand="0" w:firstRowFirstColumn="0" w:firstRowLastColumn="0" w:lastRowFirstColumn="0" w:lastRowLastColumn="0"/>
+              <w:rPr>
+                <w:rtl/>
+              </w:rPr>
+            </w:pPr>
+            <w:r>
+              <w:rPr>
+                <w:rFonts w:hint="cs"/>
+                <w:rtl/>
+              </w:rPr>
+              <w:t>مجموعه آموزش</w:t>
+            </w:r>
+          </w:p>
+        </w:tc>
+        <w:tc>
+          <w:tcPr>
+            <w:tcW w:w="2596" w:type="dxa"/>
+            <w:vAlign w:val="center"/>
+          </w:tcPr>
+          <w:p>
+            <w:pPr>
+              <w:bidi/>
+              <w:jc w:val="center"/>
+              <w:cnfStyle w:val="100000000000" w:firstRow="1" w:lastRow="0" w:firstColumn="0" w:lastColumn="0" w:oddVBand="0" w:evenVBand="0" w:oddHBand="0" w:evenHBand="0" w:firstRowFirstColumn="0" w:firstRowLastColumn="0" w:lastRowFirstColumn="0" w:lastRowLastColumn="0"/>
+              <w:rPr>
+                <w:rtl/>
+              </w:rPr>
+            </w:pPr>
+            <w:r>
+              <w:rPr>
+                <w:rFonts w:hint="cs"/>
+                <w:rtl/>
+              </w:rPr>
+              <w:t>مجموعه اعتبارسنجی</w:t>
+            </w:r>
+          </w:p>
+        </w:tc>
+        <w:tc>
+          <w:tcPr>
+            <w:tcW w:w="2596" w:type="dxa"/>
+            <w:vAlign w:val="center"/>
+          </w:tcPr>
+          <w:p>
+            <w:pPr>
+              <w:bidi/>
+              <w:jc w:val="center"/>
+              <w:cnfStyle w:val="100000000000" w:firstRow="1" w:lastRow="0" w:firstColumn="0" w:lastColumn="0" w:oddVBand="0" w:evenVBand="0" w:oddHBand="0" w:evenHBand="0" w:firstRowFirstColumn="0" w:firstRowLastColumn="0" w:lastRowFirstColumn="0" w:lastRowLastColumn="0"/>
+              <w:rPr>
+                <w:rtl/>
+              </w:rPr>
+            </w:pPr>
+            <w:r>
+              <w:rPr>
+                <w:rFonts w:hint="cs"/>
+                <w:rtl/>
+              </w:rPr>
+              <w:t>مجموعه آزمون</w:t>
+            </w:r>
+          </w:p>
+        </w:tc>
+      </w:tr>
+      <w:tr>
+        <w:trPr>
+          <w:cnfStyle w:val="000000100000" w:firstRow="0" w:lastRow="0" w:firstColumn="0" w:lastColumn="0" w:oddVBand="0" w:evenVBand="0" w:oddHBand="1" w:evenHBand="0" w:firstRowFirstColumn="0" w:firstRowLastColumn="0" w:lastRowFirstColumn="0" w:lastRowLastColumn="0"/>
+        </w:trPr>
+        <w:tc>
+          <w:tcPr>
+            <w:cnfStyle w:val="001000000000" w:firstRow="0" w:lastRow="0" w:firstColumn="1" w:lastColumn="0" w:oddVBand="0" w:evenVBand="0" w:oddHBand="0" w:evenHBand="0" w:firstRowFirstColumn="0" w:firstRowLastColumn="0" w:lastRowFirstColumn="0" w:lastRowLastColumn="0"/>
+            <w:tcW w:w="1558" w:type="dxa"/>
+            <w:vAlign w:val="center"/>
+          </w:tcPr>
+          <w:p>
+            <w:pPr>
+              <w:bidi/>
+              <w:jc w:val="center"/>
+            </w:pPr>
+            <w:r>
+              <w:t>Hard</w:t>
+            </w:r>
+          </w:p>
+        </w:tc>
+        <w:tc>
+          <w:tcPr>
+            <w:tcW w:w="2595" w:type="dxa"/>
+            <w:vAlign w:val="center"/>
+          </w:tcPr>
+          <w:p>
+            <w:pPr>
+              <w:bidi/>
+              <w:jc w:val="center"/>
+              <w:cnfStyle w:val="000000100000" w:firstRow="0" w:lastRow="0" w:firstColumn="0" w:lastColumn="0" w:oddVBand="0" w:evenVBand="0" w:oddHBand="1" w:evenHBand="0" w:firstRowFirstColumn="0" w:firstRowLastColumn="0" w:lastRowFirstColumn="0" w:lastRowLastColumn="0"/>
+              <w:rPr>
+                <w:rFonts w:hint="cs"/>
+                <w:rtl/>
+                <w:lang w:bidi="fa-IR"/>
+              </w:rPr>
+            </w:pPr>
+            <w:r>
+              <w:rPr>
+                <w:rFonts w:hint="cs"/>
+                <w:rtl/>
+                <w:lang w:bidi="fa-IR"/>
+              </w:rPr>
+              <w:t>100.00٪</w:t>
+            </w:r>
+          </w:p>
+        </w:tc>
+        <w:tc>
+          <w:tcPr>
+            <w:tcW w:w="2596" w:type="dxa"/>
+            <w:vAlign w:val="center"/>
+          </w:tcPr>
+          <w:p>
+            <w:pPr>
+              <w:bidi/>
+              <w:jc w:val="center"/>
+              <w:cnfStyle w:val="000000100000" w:firstRow="0" w:lastRow="0" w:firstColumn="0" w:lastColumn="0" w:oddVBand="0" w:evenVBand="0" w:oddHBand="1" w:evenHBand="0" w:firstRowFirstColumn="0" w:firstRowLastColumn="0" w:lastRowFirstColumn="0" w:lastRowLastColumn="0"/>
+              <w:rPr>
+                <w:rtl/>
+              </w:rPr>
+            </w:pPr>
+            <w:r>
+              <w:rPr>
+                <w:rFonts w:hint="cs"/>
+                <w:rtl/>
+                <w:lang w:bidi="fa-IR"/>
+              </w:rPr>
+              <w:t>100.00٪</w:t>
+            </w:r>
+          </w:p>
+        </w:tc>
+        <w:tc>
+          <w:tcPr>
+            <w:tcW w:w="2596" w:type="dxa"/>
+            <w:vAlign w:val="center"/>
+          </w:tcPr>
+          <w:p>
+            <w:pPr>
+              <w:bidi/>
+              <w:jc w:val="center"/>
+              <w:cnfStyle w:val="000000100000" w:firstRow="0" w:lastRow="0" w:firstColumn="0" w:lastColumn="0" w:oddVBand="0" w:evenVBand="0" w:oddHBand="1" w:evenHBand="0" w:firstRowFirstColumn="0" w:firstRowLastColumn="0" w:lastRowFirstColumn="0" w:lastRowLastColumn="0"/>
+              <w:rPr>
+                <w:rtl/>
+              </w:rPr>
+            </w:pPr>
+            <w:r>
+              <w:rPr>
+                <w:rFonts w:hint="cs"/>
+                <w:rtl/>
+                <w:lang w:bidi="fa-IR"/>
+              </w:rPr>
+              <w:t>100.00٪</w:t>
+            </w:r>
+          </w:p>
+        </w:tc>
+      </w:tr>
+      <w:tr>
+        <w:tc>
+          <w:tcPr>
+            <w:cnfStyle w:val="001000000000" w:firstRow="0" w:lastRow="0" w:firstColumn="1" w:lastColumn="0" w:oddVBand="0" w:evenVBand="0" w:oddHBand="0" w:evenHBand="0" w:firstRowFirstColumn="0" w:firstRowLastColumn="0" w:lastRowFirstColumn="0" w:lastRowLastColumn="0"/>
+            <w:tcW w:w="1558" w:type="dxa"/>
+            <w:vAlign w:val="center"/>
+          </w:tcPr>
+          <w:p>
+            <w:pPr>
+              <w:bidi/>
+              <w:jc w:val="center"/>
+              <w:rPr>
+                <w:rtl/>
+              </w:rPr>
+            </w:pPr>
+            <w:r>
+              <w:t>Interest</w:t>
+            </w:r>
+          </w:p>
+        </w:tc>
+        <w:tc>
+          <w:tcPr>
+            <w:tcW w:w="2595" w:type="dxa"/>
+            <w:vAlign w:val="center"/>
+          </w:tcPr>
+          <w:p>
+            <w:pPr>
+              <w:bidi/>
+              <w:jc w:val="center"/>
+              <w:cnfStyle w:val="000000000000" w:firstRow="0" w:lastRow="0" w:firstColumn="0" w:lastColumn="0" w:oddVBand="0" w:evenVBand="0" w:oddHBand="0" w:evenHBand="0" w:firstRowFirstColumn="0" w:firstRowLastColumn="0" w:lastRowFirstColumn="0" w:lastRowLastColumn="0"/>
+              <w:rPr>
+                <w:rtl/>
+              </w:rPr>
+            </w:pPr>
+            <w:r>
+              <w:rPr>
+                <w:rFonts w:hint="cs"/>
+                <w:rtl/>
+                <w:lang w:bidi="fa-IR"/>
+              </w:rPr>
+              <w:t>100.00٪</w:t>
+            </w:r>
+          </w:p>
+        </w:tc>
+        <w:tc>
+          <w:tcPr>
+            <w:tcW w:w="2596" w:type="dxa"/>
+            <w:vAlign w:val="center"/>
+          </w:tcPr>
+          <w:p>
+            <w:pPr>
+              <w:bidi/>
+              <w:jc w:val="center"/>
+              <w:cnfStyle w:val="000000000000" w:firstRow="0" w:lastRow="0" w:firstColumn="0" w:lastColumn="0" w:oddVBand="0" w:evenVBand="0" w:oddHBand="0" w:evenHBand="0" w:firstRowFirstColumn="0" w:firstRowLastColumn="0" w:lastRowFirstColumn="0" w:lastRowLastColumn="0"/>
+              <w:rPr>
+                <w:rtl/>
+              </w:rPr>
+            </w:pPr>
+            <w:r>
+              <w:rPr>
+                <w:rFonts w:hint="cs"/>
+                <w:rtl/>
+                <w:lang w:bidi="fa-IR"/>
+              </w:rPr>
+              <w:t>62.96</w:t>
+            </w:r>
+            <w:r>
+              <w:rPr>
+                <w:rFonts w:hint="cs"/>
+                <w:rtl/>
+                <w:lang w:bidi="fa-IR"/>
+              </w:rPr>
+              <w:t>٪</w:t>
+            </w:r>
+          </w:p>
+        </w:tc>
+        <w:tc>
+          <w:tcPr>
+            <w:tcW w:w="2596" w:type="dxa"/>
+            <w:vAlign w:val="center"/>
+          </w:tcPr>
+          <w:p>
+            <w:pPr>
+              <w:bidi/>
+              <w:jc w:val="center"/>
+              <w:cnfStyle w:val="000000000000" w:firstRow="0" w:lastRow="0" w:firstColumn="0" w:lastColumn="0" w:oddVBand="0" w:evenVBand="0" w:oddHBand="0" w:evenHBand="0" w:firstRowFirstColumn="0" w:firstRowLastColumn="0" w:lastRowFirstColumn="0" w:lastRowLastColumn="0"/>
+              <w:rPr>
+                <w:rtl/>
+              </w:rPr>
+            </w:pPr>
+            <w:r>
+              <w:rPr>
+                <w:rFonts w:hint="cs"/>
+                <w:rtl/>
+                <w:lang w:bidi="fa-IR"/>
+              </w:rPr>
+              <w:t>74.61</w:t>
+            </w:r>
+            <w:r>
+              <w:rPr>
+                <w:rFonts w:hint="cs"/>
+                <w:rtl/>
+                <w:lang w:bidi="fa-IR"/>
+              </w:rPr>
+              <w:t>٪</w:t>
+            </w:r>
+          </w:p>
+        </w:tc>
+      </w:tr>
+      <w:tr>
+        <w:trPr>
+          <w:cnfStyle w:val="000000100000" w:firstRow="0" w:lastRow="0" w:firstColumn="0" w:lastColumn="0" w:oddVBand="0" w:evenVBand="0" w:oddHBand="1" w:evenHBand="0" w:firstRowFirstColumn="0" w:firstRowLastColumn="0" w:lastRowFirstColumn="0" w:lastRowLastColumn="0"/>
+        </w:trPr>
+        <w:tc>
+          <w:tcPr>
+            <w:cnfStyle w:val="001000000000" w:firstRow="0" w:lastRow="0" w:firstColumn="1" w:lastColumn="0" w:oddVBand="0" w:evenVBand="0" w:oddHBand="0" w:evenHBand="0" w:firstRowFirstColumn="0" w:firstRowLastColumn="0" w:lastRowFirstColumn="0" w:lastRowLastColumn="0"/>
+            <w:tcW w:w="1558" w:type="dxa"/>
+            <w:vAlign w:val="center"/>
+          </w:tcPr>
+          <w:p>
+            <w:pPr>
+              <w:bidi/>
+              <w:jc w:val="center"/>
+              <w:rPr>
+                <w:rtl/>
+              </w:rPr>
+            </w:pPr>
+            <w:r>
+              <w:t>Line</w:t>
+            </w:r>
+          </w:p>
+        </w:tc>
+        <w:tc>
+          <w:tcPr>
+            <w:tcW w:w="2595" w:type="dxa"/>
+            <w:vAlign w:val="center"/>
+          </w:tcPr>
+          <w:p>
+            <w:pPr>
+              <w:bidi/>
+              <w:jc w:val="center"/>
+              <w:cnfStyle w:val="000000100000" w:firstRow="0" w:lastRow="0" w:firstColumn="0" w:lastColumn="0" w:oddVBand="0" w:evenVBand="0" w:oddHBand="1" w:evenHBand="0" w:firstRowFirstColumn="0" w:firstRowLastColumn="0" w:lastRowFirstColumn="0" w:lastRowLastColumn="0"/>
+              <w:rPr>
+                <w:rtl/>
+              </w:rPr>
+            </w:pPr>
+            <w:r>
+              <w:rPr>
+                <w:rFonts w:hint="cs"/>
+                <w:rtl/>
+                <w:lang w:bidi="fa-IR"/>
+              </w:rPr>
+              <w:t>97</w:t>
+            </w:r>
+            <w:r>
+              <w:rPr>
+                <w:rFonts w:hint="cs"/>
+                <w:rtl/>
+                <w:lang w:bidi="fa-IR"/>
+              </w:rPr>
+              <w:t>.</w:t>
+            </w:r>
+            <w:r>
+              <w:rPr>
+                <w:rFonts w:hint="cs"/>
+                <w:rtl/>
+                <w:lang w:bidi="fa-IR"/>
+              </w:rPr>
+              <w:t>20</w:t>
+            </w:r>
+            <w:r>
+              <w:rPr>
+                <w:rFonts w:hint="cs"/>
+                <w:rtl/>
+                <w:lang w:bidi="fa-IR"/>
+              </w:rPr>
+              <w:t>٪</w:t>
+            </w:r>
+          </w:p>
+        </w:tc>
+        <w:tc>
+          <w:tcPr>
+            <w:tcW w:w="2596" w:type="dxa"/>
+            <w:vAlign w:val="center"/>
+          </w:tcPr>
+          <w:p>
+            <w:pPr>
+              <w:bidi/>
+              <w:jc w:val="center"/>
+              <w:cnfStyle w:val="000000100000" w:firstRow="0" w:lastRow="0" w:firstColumn="0" w:lastColumn="0" w:oddVBand="0" w:evenVBand="0" w:oddHBand="1" w:evenHBand="0" w:firstRowFirstColumn="0" w:firstRowLastColumn="0" w:lastRowFirstColumn="0" w:lastRowLastColumn="0"/>
+              <w:rPr>
+                <w:rtl/>
+              </w:rPr>
+            </w:pPr>
+            <w:r>
+              <w:rPr>
+                <w:rFonts w:hint="cs"/>
+                <w:rtl/>
+                <w:lang w:bidi="fa-IR"/>
+              </w:rPr>
+              <w:t>92.74</w:t>
+            </w:r>
+            <w:r>
+              <w:rPr>
+                <w:rFonts w:hint="cs"/>
+                <w:rtl/>
+                <w:lang w:bidi="fa-IR"/>
+              </w:rPr>
+              <w:t>٪</w:t>
+            </w:r>
+          </w:p>
+        </w:tc>
+        <w:tc>
+          <w:tcPr>
+            <w:tcW w:w="2596" w:type="dxa"/>
+            <w:vAlign w:val="center"/>
+          </w:tcPr>
+          <w:p>
+            <w:pPr>
+              <w:bidi/>
+              <w:jc w:val="center"/>
+              <w:cnfStyle w:val="000000100000" w:firstRow="0" w:lastRow="0" w:firstColumn="0" w:lastColumn="0" w:oddVBand="0" w:evenVBand="0" w:oddHBand="1" w:evenHBand="0" w:firstRowFirstColumn="0" w:firstRowLastColumn="0" w:lastRowFirstColumn="0" w:lastRowLastColumn="0"/>
+              <w:rPr>
+                <w:rtl/>
+              </w:rPr>
+            </w:pPr>
+            <w:r>
+              <w:rPr>
+                <w:rFonts w:hint="cs"/>
+                <w:rtl/>
+                <w:lang w:bidi="fa-IR"/>
+              </w:rPr>
+              <w:t>94.09</w:t>
+            </w:r>
+            <w:r>
+              <w:rPr>
+                <w:rFonts w:hint="cs"/>
+                <w:rtl/>
+                <w:lang w:bidi="fa-IR"/>
+              </w:rPr>
+              <w:t>٪</w:t>
+            </w:r>
+          </w:p>
+        </w:tc>
+      </w:tr>
+      <w:tr>
+        <w:tc>
+          <w:tcPr>
+            <w:cnfStyle w:val="001000000000" w:firstRow="0" w:lastRow="0" w:firstColumn="1" w:lastColumn="0" w:oddVBand="0" w:evenVBand="0" w:oddHBand="0" w:evenHBand="0" w:firstRowFirstColumn="0" w:firstRowLastColumn="0" w:lastRowFirstColumn="0" w:lastRowLastColumn="0"/>
+            <w:tcW w:w="1558" w:type="dxa"/>
+            <w:vAlign w:val="center"/>
+          </w:tcPr>
+          <w:p>
+            <w:pPr>
+              <w:bidi/>
+              <w:jc w:val="center"/>
+              <w:rPr>
+                <w:rtl/>
+              </w:rPr>
+            </w:pPr>
+            <w:r>
+              <w:t>Serve</w:t>
+            </w:r>
+          </w:p>
+        </w:tc>
+        <w:tc>
+          <w:tcPr>
+            <w:tcW w:w="2595" w:type="dxa"/>
+            <w:vAlign w:val="center"/>
+          </w:tcPr>
+          <w:p>
+            <w:pPr>
+              <w:bidi/>
+              <w:jc w:val="center"/>
+              <w:cnfStyle w:val="000000000000" w:firstRow="0" w:lastRow="0" w:firstColumn="0" w:lastColumn="0" w:oddVBand="0" w:evenVBand="0" w:oddHBand="0" w:evenHBand="0" w:firstRowFirstColumn="0" w:firstRowLastColumn="0" w:lastRowFirstColumn="0" w:lastRowLastColumn="0"/>
+              <w:rPr>
+                <w:rtl/>
+              </w:rPr>
+            </w:pPr>
+            <w:r>
+              <w:rPr>
+                <w:rFonts w:hint="cs"/>
+                <w:rtl/>
+                <w:lang w:bidi="fa-IR"/>
+              </w:rPr>
+              <w:t>100.00٪</w:t>
+            </w:r>
+          </w:p>
+        </w:tc>
+        <w:tc>
+          <w:tcPr>
+            <w:tcW w:w="2596" w:type="dxa"/>
+            <w:vAlign w:val="center"/>
+          </w:tcPr>
+          <w:p>
+            <w:pPr>
+              <w:bidi/>
+              <w:jc w:val="center"/>
+              <w:cnfStyle w:val="000000000000" w:firstRow="0" w:lastRow="0" w:firstColumn="0" w:lastColumn="0" w:oddVBand="0" w:evenVBand="0" w:oddHBand="0" w:evenHBand="0" w:firstRowFirstColumn="0" w:firstRowLastColumn="0" w:lastRowFirstColumn="0" w:lastRowLastColumn="0"/>
+              <w:rPr>
+                <w:rtl/>
+              </w:rPr>
+            </w:pPr>
+            <w:r>
+              <w:rPr>
+                <w:rFonts w:hint="cs"/>
+                <w:rtl/>
+                <w:lang w:bidi="fa-IR"/>
+              </w:rPr>
+              <w:t>100.00٪</w:t>
+            </w:r>
+          </w:p>
+        </w:tc>
+        <w:tc>
+          <w:tcPr>
+            <w:tcW w:w="2596" w:type="dxa"/>
+            <w:vAlign w:val="center"/>
+          </w:tcPr>
+          <w:p>
+            <w:pPr>
+              <w:bidi/>
+              <w:jc w:val="center"/>
+              <w:cnfStyle w:val="000000000000" w:firstRow="0" w:lastRow="0" w:firstColumn="0" w:lastColumn="0" w:oddVBand="0" w:evenVBand="0" w:oddHBand="0" w:evenHBand="0" w:firstRowFirstColumn="0" w:firstRowLastColumn="0" w:lastRowFirstColumn="0" w:lastRowLastColumn="0"/>
+              <w:rPr>
+                <w:rtl/>
+              </w:rPr>
+            </w:pPr>
+            <w:r>
+              <w:rPr>
+                <w:rFonts w:hint="cs"/>
+                <w:rtl/>
+                <w:lang w:bidi="fa-IR"/>
+              </w:rPr>
+              <w:t>100.00</w:t>
+            </w:r>
+            <w:r>
+              <w:rPr>
+                <w:rFonts w:hint="cs"/>
+                <w:rtl/>
+                <w:lang w:bidi="fa-IR"/>
+              </w:rPr>
+              <w:t>٪</w:t>
+            </w:r>
+          </w:p>
+        </w:tc>
+      </w:tr>
+      <w:tr>
+        <w:trPr>
+          <w:cnfStyle w:val="010000000000" w:firstRow="0" w:lastRow="1" w:firstColumn="0" w:lastColumn="0" w:oddVBand="0" w:evenVBand="0" w:oddHBand="0" w:evenHBand="0" w:firstRowFirstColumn="0" w:firstRowLastColumn="0" w:lastRowFirstColumn="0" w:lastRowLastColumn="0"/>
+        </w:trPr>
+        <w:tc>
+          <w:tcPr>
+            <w:cnfStyle w:val="001000000000" w:firstRow="0" w:lastRow="0" w:firstColumn="1" w:lastColumn="0" w:oddVBand="0" w:evenVBand="0" w:oddHBand="0" w:evenHBand="0" w:firstRowFirstColumn="0" w:firstRowLastColumn="0" w:lastRowFirstColumn="0" w:lastRowLastColumn="0"/>
+            <w:tcW w:w="1558" w:type="dxa"/>
+            <w:vAlign w:val="center"/>
+          </w:tcPr>
+          <w:p>
+            <w:pPr>
+              <w:bidi/>
+              <w:jc w:val="center"/>
+              <w:rPr>
+                <w:rFonts w:hint="cs"/>
+                <w:lang w:bidi="fa-IR"/>
+              </w:rPr>
+            </w:pPr>
+            <w:r>
+              <w:rPr>
+                <w:rFonts w:hint="cs"/>
+                <w:rtl/>
+                <w:lang w:bidi="fa-IR"/>
+              </w:rPr>
+              <w:t>کلی</w:t>
+            </w:r>
+          </w:p>
+        </w:tc>
+        <w:tc>
+          <w:tcPr>
+            <w:tcW w:w="2595" w:type="dxa"/>
+            <w:vAlign w:val="center"/>
+          </w:tcPr>
+          <w:p>
+            <w:pPr>
+              <w:bidi/>
+              <w:jc w:val="center"/>
+              <w:cnfStyle w:val="010000000000" w:firstRow="0" w:lastRow="1" w:firstColumn="0" w:lastColumn="0" w:oddVBand="0" w:evenVBand="0" w:oddHBand="0" w:evenHBand="0" w:firstRowFirstColumn="0" w:firstRowLastColumn="0" w:lastRowFirstColumn="0" w:lastRowLastColumn="0"/>
+              <w:rPr>
+                <w:rtl/>
+              </w:rPr>
+            </w:pPr>
+            <w:r>
+              <w:rPr>
+                <w:rFonts w:hint="cs"/>
+                <w:rtl/>
+                <w:lang w:bidi="fa-IR"/>
+              </w:rPr>
+              <w:t>99</w:t>
+            </w:r>
+            <w:r>
+              <w:rPr>
+                <w:rFonts w:hint="cs"/>
+                <w:rtl/>
+                <w:lang w:bidi="fa-IR"/>
+              </w:rPr>
+              <w:t>.</w:t>
+            </w:r>
+            <w:r>
+              <w:rPr>
+                <w:rFonts w:hint="cs"/>
+                <w:rtl/>
+                <w:lang w:bidi="fa-IR"/>
+              </w:rPr>
+              <w:t>33</w:t>
+            </w:r>
+            <w:r>
+              <w:rPr>
+                <w:rFonts w:hint="cs"/>
+                <w:rtl/>
+                <w:lang w:bidi="fa-IR"/>
+              </w:rPr>
+              <w:t>٪</w:t>
+            </w:r>
+          </w:p>
+        </w:tc>
+        <w:tc>
+          <w:tcPr>
+            <w:tcW w:w="2596" w:type="dxa"/>
+            <w:vAlign w:val="center"/>
+          </w:tcPr>
+          <w:p>
+            <w:pPr>
+              <w:bidi/>
+              <w:jc w:val="center"/>
+              <w:cnfStyle w:val="010000000000" w:firstRow="0" w:lastRow="1" w:firstColumn="0" w:lastColumn="0" w:oddVBand="0" w:evenVBand="0" w:oddHBand="0" w:evenHBand="0" w:firstRowFirstColumn="0" w:firstRowLastColumn="0" w:lastRowFirstColumn="0" w:lastRowLastColumn="0"/>
+              <w:rPr>
+                <w:rtl/>
+              </w:rPr>
+            </w:pPr>
+            <w:r>
+              <w:rPr>
+                <w:rFonts w:hint="cs"/>
+                <w:rtl/>
+                <w:lang w:bidi="fa-IR"/>
+              </w:rPr>
+              <w:t>88.33</w:t>
+            </w:r>
+            <w:r>
+              <w:rPr>
+                <w:rFonts w:hint="cs"/>
+                <w:rtl/>
+                <w:lang w:bidi="fa-IR"/>
+              </w:rPr>
+              <w:t>٪</w:t>
+            </w:r>
+          </w:p>
+        </w:tc>
+        <w:tc>
+          <w:tcPr>
+            <w:tcW w:w="2596" w:type="dxa"/>
+            <w:vAlign w:val="center"/>
+          </w:tcPr>
+          <w:p>
+            <w:pPr>
+              <w:bidi/>
+              <w:jc w:val="center"/>
+              <w:cnfStyle w:val="010000000000" w:firstRow="0" w:lastRow="1" w:firstColumn="0" w:lastColumn="0" w:oddVBand="0" w:evenVBand="0" w:oddHBand="0" w:evenHBand="0" w:firstRowFirstColumn="0" w:firstRowLastColumn="0" w:lastRowFirstColumn="0" w:lastRowLastColumn="0"/>
+              <w:rPr>
+                <w:rtl/>
+              </w:rPr>
+            </w:pPr>
+            <w:r>
+              <w:rPr>
+                <w:rFonts w:hint="cs"/>
+                <w:rtl/>
+                <w:lang w:bidi="fa-IR"/>
+              </w:rPr>
+              <w:t>92.13</w:t>
+            </w:r>
+            <w:bookmarkStart w:id="0" w:name="_GoBack"/>
+            <w:bookmarkEnd w:id="0"/>
+            <w:r>
+              <w:rPr>
+                <w:rFonts w:hint="cs"/>
+                <w:rtl/>
+                <w:lang w:bidi="fa-IR"/>
+              </w:rPr>
+              <w:t>٪</w:t>
+            </w:r>
+          </w:p>
+        </w:tc>
+      </w:tr>
+    </w:tbl>
+    <w:p>
+      <w:pPr>
+        <w:bidi/>
+        <w:jc w:val="both"/>
+        <w:rPr>
+          <w:rFonts w:hint="cs"/>
+          <w:rtl/>
+          <w:lang w:bidi="fa-IR"/>
+        </w:rPr>
+      </w:pPr>
     </w:p>
     <w:sectPr>
       <w:pgSz w:w="12240" w:h="15840"/>
@@ -527,6 +3586,127 @@
     </w:sectPr>
   </w:body>
 </w:document>
+</file>
+
+<file path=word/numbering.xml><?xml version="1.0" encoding="utf-8"?>
+<w:numbering xmlns:wpc="http://schemas.microsoft.com/office/word/2010/wordprocessingCanvas" xmlns:cx="http://schemas.microsoft.com/office/drawing/2014/chartex" xmlns:cx1="http://schemas.microsoft.com/office/drawing/2015/9/8/chartex" xmlns:mc="http://schemas.openxmlformats.org/markup-compatibility/2006" xmlns:o="urn:schemas-microsoft-com:office:office" xmlns:r="http://schemas.openxmlformats.org/officeDocument/2006/relationships" xmlns:m="http://schemas.openxmlformats.org/officeDocument/2006/math" xmlns:v="urn:schemas-microsoft-com:vml" xmlns:wp14="http://schemas.microsoft.com/office/word/2010/wordprocessingDrawing" xmlns:wp="http://schemas.openxmlformats.org/drawingml/2006/wordprocessingDrawing" xmlns:w10="urn:schemas-microsoft-com:office:word" xmlns:w="http://schemas.openxmlformats.org/wordprocessingml/2006/main" xmlns:w14="http://schemas.microsoft.com/office/word/2010/wordml" xmlns:w15="http://schemas.microsoft.com/office/word/2012/wordml" xmlns:w16se="http://schemas.microsoft.com/office/word/2015/wordml/symex" xmlns:wpg="http://schemas.microsoft.com/office/word/2010/wordprocessingGroup" xmlns:wpi="http://schemas.microsoft.com/office/word/2010/wordprocessingInk" xmlns:wne="http://schemas.microsoft.com/office/word/2006/wordml" xmlns:wps="http://schemas.microsoft.com/office/word/2010/wordprocessingShape" mc:Ignorable="w14 w15 w16se wp14">
+  <w:abstractNum w:abstractNumId="0" w15:restartNumberingAfterBreak="0">
+    <w:nsid w:val="3F322A87"/>
+    <w:multiLevelType w:val="hybridMultilevel"/>
+    <w:tmpl w:val="7034FF68"/>
+    <w:lvl w:ilvl="0" w:tplc="04090001">
+      <w:start w:val="1"/>
+      <w:numFmt w:val="bullet"/>
+      <w:lvlText w:val=""/>
+      <w:lvlJc w:val="left"/>
+      <w:pPr>
+        <w:ind w:left="720" w:hanging="360"/>
+      </w:pPr>
+      <w:rPr>
+        <w:rFonts w:ascii="Symbol" w:hAnsi="Symbol" w:hint="default"/>
+      </w:rPr>
+    </w:lvl>
+    <w:lvl w:ilvl="1" w:tplc="04090003" w:tentative="1">
+      <w:start w:val="1"/>
+      <w:numFmt w:val="bullet"/>
+      <w:lvlText w:val="o"/>
+      <w:lvlJc w:val="left"/>
+      <w:pPr>
+        <w:ind w:left="1440" w:hanging="360"/>
+      </w:pPr>
+      <w:rPr>
+        <w:rFonts w:ascii="Courier New" w:hAnsi="Courier New" w:cs="Courier New" w:hint="default"/>
+      </w:rPr>
+    </w:lvl>
+    <w:lvl w:ilvl="2" w:tplc="04090005" w:tentative="1">
+      <w:start w:val="1"/>
+      <w:numFmt w:val="bullet"/>
+      <w:lvlText w:val=""/>
+      <w:lvlJc w:val="left"/>
+      <w:pPr>
+        <w:ind w:left="2160" w:hanging="360"/>
+      </w:pPr>
+      <w:rPr>
+        <w:rFonts w:ascii="Wingdings" w:hAnsi="Wingdings" w:hint="default"/>
+      </w:rPr>
+    </w:lvl>
+    <w:lvl w:ilvl="3" w:tplc="04090001" w:tentative="1">
+      <w:start w:val="1"/>
+      <w:numFmt w:val="bullet"/>
+      <w:lvlText w:val=""/>
+      <w:lvlJc w:val="left"/>
+      <w:pPr>
+        <w:ind w:left="2880" w:hanging="360"/>
+      </w:pPr>
+      <w:rPr>
+        <w:rFonts w:ascii="Symbol" w:hAnsi="Symbol" w:hint="default"/>
+      </w:rPr>
+    </w:lvl>
+    <w:lvl w:ilvl="4" w:tplc="04090003" w:tentative="1">
+      <w:start w:val="1"/>
+      <w:numFmt w:val="bullet"/>
+      <w:lvlText w:val="o"/>
+      <w:lvlJc w:val="left"/>
+      <w:pPr>
+        <w:ind w:left="3600" w:hanging="360"/>
+      </w:pPr>
+      <w:rPr>
+        <w:rFonts w:ascii="Courier New" w:hAnsi="Courier New" w:cs="Courier New" w:hint="default"/>
+      </w:rPr>
+    </w:lvl>
+    <w:lvl w:ilvl="5" w:tplc="04090005" w:tentative="1">
+      <w:start w:val="1"/>
+      <w:numFmt w:val="bullet"/>
+      <w:lvlText w:val=""/>
+      <w:lvlJc w:val="left"/>
+      <w:pPr>
+        <w:ind w:left="4320" w:hanging="360"/>
+      </w:pPr>
+      <w:rPr>
+        <w:rFonts w:ascii="Wingdings" w:hAnsi="Wingdings" w:hint="default"/>
+      </w:rPr>
+    </w:lvl>
+    <w:lvl w:ilvl="6" w:tplc="04090001" w:tentative="1">
+      <w:start w:val="1"/>
+      <w:numFmt w:val="bullet"/>
+      <w:lvlText w:val=""/>
+      <w:lvlJc w:val="left"/>
+      <w:pPr>
+        <w:ind w:left="5040" w:hanging="360"/>
+      </w:pPr>
+      <w:rPr>
+        <w:rFonts w:ascii="Symbol" w:hAnsi="Symbol" w:hint="default"/>
+      </w:rPr>
+    </w:lvl>
+    <w:lvl w:ilvl="7" w:tplc="04090003" w:tentative="1">
+      <w:start w:val="1"/>
+      <w:numFmt w:val="bullet"/>
+      <w:lvlText w:val="o"/>
+      <w:lvlJc w:val="left"/>
+      <w:pPr>
+        <w:ind w:left="5760" w:hanging="360"/>
+      </w:pPr>
+      <w:rPr>
+        <w:rFonts w:ascii="Courier New" w:hAnsi="Courier New" w:cs="Courier New" w:hint="default"/>
+      </w:rPr>
+    </w:lvl>
+    <w:lvl w:ilvl="8" w:tplc="04090005" w:tentative="1">
+      <w:start w:val="1"/>
+      <w:numFmt w:val="bullet"/>
+      <w:lvlText w:val=""/>
+      <w:lvlJc w:val="left"/>
+      <w:pPr>
+        <w:ind w:left="6480" w:hanging="360"/>
+      </w:pPr>
+      <w:rPr>
+        <w:rFonts w:ascii="Wingdings" w:hAnsi="Wingdings" w:hint="default"/>
+      </w:rPr>
+    </w:lvl>
+  </w:abstractNum>
+  <w:num w:numId="1">
+    <w:abstractNumId w:val="0"/>
+  </w:num>
+</w:numbering>
 </file>
 
 <file path=word/styles.xml><?xml version="1.0" encoding="utf-8"?>
@@ -922,7 +4102,7 @@
   <w:style w:type="paragraph" w:default="1" w:styleId="Normal">
     <w:name w:val="Normal"/>
     <w:qFormat/>
-    <w:rsid w:val="00282792"/>
+    <w:rsid w:val="00A6002D"/>
     <w:rPr>
       <w:rFonts w:ascii="IRANSansX" w:eastAsia="IRANSansX" w:hAnsi="IRANSansX" w:cs="IRANSansX"/>
       <w:sz w:val="28"/>
@@ -1062,6 +4242,142 @@
       <w:sz w:val="26"/>
       <w:szCs w:val="28"/>
     </w:rPr>
+  </w:style>
+  <w:style w:type="paragraph" w:styleId="ListParagraph">
+    <w:name w:val="List Paragraph"/>
+    <w:basedOn w:val="Normal"/>
+    <w:uiPriority w:val="34"/>
+    <w:qFormat/>
+    <w:rsid w:val="003F3D84"/>
+    <w:pPr>
+      <w:ind w:left="720"/>
+      <w:contextualSpacing/>
+    </w:pPr>
+  </w:style>
+  <w:style w:type="table" w:styleId="TableGrid">
+    <w:name w:val="Table Grid"/>
+    <w:basedOn w:val="TableNormal"/>
+    <w:uiPriority w:val="39"/>
+    <w:rsid w:val="00CB10F2"/>
+    <w:pPr>
+      <w:spacing w:after="0" w:line="240" w:lineRule="auto"/>
+    </w:pPr>
+    <w:tblPr>
+      <w:tblBorders>
+        <w:top w:val="single" w:sz="4" w:space="0" w:color="auto"/>
+        <w:left w:val="single" w:sz="4" w:space="0" w:color="auto"/>
+        <w:bottom w:val="single" w:sz="4" w:space="0" w:color="auto"/>
+        <w:right w:val="single" w:sz="4" w:space="0" w:color="auto"/>
+        <w:insideH w:val="single" w:sz="4" w:space="0" w:color="auto"/>
+        <w:insideV w:val="single" w:sz="4" w:space="0" w:color="auto"/>
+      </w:tblBorders>
+    </w:tblPr>
+  </w:style>
+  <w:style w:type="table" w:styleId="GridTable5Dark-Accent2">
+    <w:name w:val="Grid Table 5 Dark Accent 2"/>
+    <w:basedOn w:val="TableNormal"/>
+    <w:uiPriority w:val="50"/>
+    <w:rsid w:val="00CB10F2"/>
+    <w:pPr>
+      <w:spacing w:after="0" w:line="240" w:lineRule="auto"/>
+    </w:pPr>
+    <w:tblPr>
+      <w:tblStyleRowBandSize w:val="1"/>
+      <w:tblStyleColBandSize w:val="1"/>
+      <w:tblBorders>
+        <w:top w:val="single" w:sz="4" w:space="0" w:color="FFFFFF" w:themeColor="background1"/>
+        <w:left w:val="single" w:sz="4" w:space="0" w:color="FFFFFF" w:themeColor="background1"/>
+        <w:bottom w:val="single" w:sz="4" w:space="0" w:color="FFFFFF" w:themeColor="background1"/>
+        <w:right w:val="single" w:sz="4" w:space="0" w:color="FFFFFF" w:themeColor="background1"/>
+        <w:insideH w:val="single" w:sz="4" w:space="0" w:color="FFFFFF" w:themeColor="background1"/>
+        <w:insideV w:val="single" w:sz="4" w:space="0" w:color="FFFFFF" w:themeColor="background1"/>
+      </w:tblBorders>
+    </w:tblPr>
+    <w:tcPr>
+      <w:shd w:val="clear" w:color="auto" w:fill="FBE4D5" w:themeFill="accent2" w:themeFillTint="33"/>
+    </w:tcPr>
+    <w:tblStylePr w:type="firstRow">
+      <w:rPr>
+        <w:b/>
+        <w:bCs/>
+        <w:color w:val="FFFFFF" w:themeColor="background1"/>
+      </w:rPr>
+      <w:tblPr/>
+      <w:tcPr>
+        <w:tcBorders>
+          <w:top w:val="single" w:sz="4" w:space="0" w:color="FFFFFF" w:themeColor="background1"/>
+          <w:left w:val="single" w:sz="4" w:space="0" w:color="FFFFFF" w:themeColor="background1"/>
+          <w:right w:val="single" w:sz="4" w:space="0" w:color="FFFFFF" w:themeColor="background1"/>
+          <w:insideH w:val="nil"/>
+          <w:insideV w:val="nil"/>
+        </w:tcBorders>
+        <w:shd w:val="clear" w:color="auto" w:fill="ED7D31" w:themeFill="accent2"/>
+      </w:tcPr>
+    </w:tblStylePr>
+    <w:tblStylePr w:type="lastRow">
+      <w:rPr>
+        <w:b/>
+        <w:bCs/>
+        <w:color w:val="FFFFFF" w:themeColor="background1"/>
+      </w:rPr>
+      <w:tblPr/>
+      <w:tcPr>
+        <w:tcBorders>
+          <w:left w:val="single" w:sz="4" w:space="0" w:color="FFFFFF" w:themeColor="background1"/>
+          <w:bottom w:val="single" w:sz="4" w:space="0" w:color="FFFFFF" w:themeColor="background1"/>
+          <w:right w:val="single" w:sz="4" w:space="0" w:color="FFFFFF" w:themeColor="background1"/>
+          <w:insideH w:val="nil"/>
+          <w:insideV w:val="nil"/>
+        </w:tcBorders>
+        <w:shd w:val="clear" w:color="auto" w:fill="ED7D31" w:themeFill="accent2"/>
+      </w:tcPr>
+    </w:tblStylePr>
+    <w:tblStylePr w:type="firstCol">
+      <w:rPr>
+        <w:b/>
+        <w:bCs/>
+        <w:color w:val="FFFFFF" w:themeColor="background1"/>
+      </w:rPr>
+      <w:tblPr/>
+      <w:tcPr>
+        <w:tcBorders>
+          <w:top w:val="single" w:sz="4" w:space="0" w:color="FFFFFF" w:themeColor="background1"/>
+          <w:left w:val="single" w:sz="4" w:space="0" w:color="FFFFFF" w:themeColor="background1"/>
+          <w:bottom w:val="single" w:sz="4" w:space="0" w:color="FFFFFF" w:themeColor="background1"/>
+          <w:insideV w:val="nil"/>
+        </w:tcBorders>
+        <w:shd w:val="clear" w:color="auto" w:fill="ED7D31" w:themeFill="accent2"/>
+      </w:tcPr>
+    </w:tblStylePr>
+    <w:tblStylePr w:type="lastCol">
+      <w:rPr>
+        <w:b/>
+        <w:bCs/>
+        <w:color w:val="FFFFFF" w:themeColor="background1"/>
+      </w:rPr>
+      <w:tblPr/>
+      <w:tcPr>
+        <w:tcBorders>
+          <w:top w:val="single" w:sz="4" w:space="0" w:color="FFFFFF" w:themeColor="background1"/>
+          <w:bottom w:val="single" w:sz="4" w:space="0" w:color="FFFFFF" w:themeColor="background1"/>
+          <w:right w:val="single" w:sz="4" w:space="0" w:color="FFFFFF" w:themeColor="background1"/>
+          <w:insideV w:val="nil"/>
+        </w:tcBorders>
+        <w:shd w:val="clear" w:color="auto" w:fill="ED7D31" w:themeFill="accent2"/>
+      </w:tcPr>
+    </w:tblStylePr>
+    <w:tblStylePr w:type="band1Vert">
+      <w:tblPr/>
+      <w:tcPr>
+        <w:shd w:val="clear" w:color="auto" w:fill="F7CAAC" w:themeFill="accent2" w:themeFillTint="66"/>
+      </w:tcPr>
+    </w:tblStylePr>
+    <w:tblStylePr w:type="band1Horz">
+      <w:tblPr/>
+      <w:tcPr>
+        <w:shd w:val="clear" w:color="auto" w:fill="F7CAAC" w:themeFill="accent2" w:themeFillTint="66"/>
+      </w:tcPr>
+    </w:tblStylePr>
   </w:style>
 </w:styles>
 </file>

</xml_diff>